<commit_message>
add theory, exercise and other docx files
</commit_message>
<xml_diff>
--- a/Теория, лабы, заметки/4 Наследование интерфейсы.docx
+++ b/Теория, лабы, заметки/4 Наследование интерфейсы.docx
@@ -1,6 +1,6 @@
 
 <file path=word/document.xml><?xml version="1.0" encoding="utf-8"?>
-<w:document xmlns:ve="http://schemas.openxmlformats.org/markup-compatibility/2006" xmlns:o="urn:schemas-microsoft-com:office:office" xmlns:r="http://schemas.openxmlformats.org/officeDocument/2006/relationships" xmlns:m="http://schemas.openxmlformats.org/officeDocument/2006/math" xmlns:v="urn:schemas-microsoft-com:vml" xmlns:wp="http://schemas.openxmlformats.org/drawingml/2006/wordprocessingDrawing" xmlns:w10="urn:schemas-microsoft-com:office:word" xmlns:w="http://schemas.openxmlformats.org/wordprocessingml/2006/main" xmlns:wne="http://schemas.microsoft.com/office/word/2006/wordml">
+<w:document xmlns:wpc="http://schemas.microsoft.com/office/word/2010/wordprocessingCanvas" xmlns:cx="http://schemas.microsoft.com/office/drawing/2014/chartex" xmlns:cx1="http://schemas.microsoft.com/office/drawing/2015/9/8/chartex" xmlns:mc="http://schemas.openxmlformats.org/markup-compatibility/2006" xmlns:o="urn:schemas-microsoft-com:office:office" xmlns:r="http://schemas.openxmlformats.org/officeDocument/2006/relationships" xmlns:m="http://schemas.openxmlformats.org/officeDocument/2006/math" xmlns:v="urn:schemas-microsoft-com:vml" xmlns:wp14="http://schemas.microsoft.com/office/word/2010/wordprocessingDrawing" xmlns:wp="http://schemas.openxmlformats.org/drawingml/2006/wordprocessingDrawing" xmlns:w10="urn:schemas-microsoft-com:office:word" xmlns:w="http://schemas.openxmlformats.org/wordprocessingml/2006/main" xmlns:w14="http://schemas.microsoft.com/office/word/2010/wordml" xmlns:w15="http://schemas.microsoft.com/office/word/2012/wordml" xmlns:w16se="http://schemas.microsoft.com/office/word/2015/wordml/symex" xmlns:wpg="http://schemas.microsoft.com/office/word/2010/wordprocessingGroup" xmlns:wpi="http://schemas.microsoft.com/office/word/2010/wordprocessingInk" xmlns:wne="http://schemas.microsoft.com/office/word/2006/wordml" xmlns:wps="http://schemas.microsoft.com/office/word/2010/wordprocessingShape" mc:Ignorable="w14 w15 w16se wp14">
   <w:body>
     <w:p>
       <w:pPr>
@@ -1354,7 +1354,23 @@
           <w:sz w:val="28"/>
           <w:szCs w:val="28"/>
         </w:rPr>
-        <w:t>В наследуемом классе можно определить методы, имеющие то же имя, что и методы базового класса, даже если они не помечены как virtual, abstract или override. Это означает, что не существует никакой связи между переопределенным и оригинальным методами, и новый метод скрывает оригинальный. В этом случае C# компилятор выдает предупреждение (можно не знать, что базовый класс имеет метод с таким же именем, и, изменив его, избежать этого конфликта), хотя код по-прежнему компилируется. Если метод базового класса прячется намеренно, можно выключить предупреждение компилятора, отметив метод ключевым словом new.</w:t>
+        <w:t xml:space="preserve">В наследуемом классе можно определить методы, имеющие то же имя, что и методы базового класса, даже если они не помечены как virtual, </w:t>
+      </w:r>
+      <w:bookmarkStart w:id="3" w:name="_GoBack"/>
+      <w:r>
+        <w:rPr>
+          <w:sz w:val="28"/>
+          <w:szCs w:val="28"/>
+        </w:rPr>
+        <w:t>abstract</w:t>
+      </w:r>
+      <w:bookmarkEnd w:id="3"/>
+      <w:r>
+        <w:rPr>
+          <w:sz w:val="28"/>
+          <w:szCs w:val="28"/>
+        </w:rPr>
+        <w:t xml:space="preserve"> или override. Это означает, что не существует никакой связи между переопределенным и оригинальным методами, и новый метод скрывает оригинальный. В этом случае C# компилятор выдает предупреждение (можно не знать, что базовый класс имеет метод с таким же именем, и, изменив его, избежать этого конфликта), хотя код по-прежнему компилируется. Если метод базового класса прячется намеренно, можно выключить предупреждение компилятора, отметив метод ключевым словом new.</w:t>
       </w:r>
     </w:p>
     <w:p>
@@ -1719,9 +1735,9 @@
           <w:szCs w:val="28"/>
         </w:rPr>
       </w:pPr>
-      <w:bookmarkStart w:id="3" w:name="_Toc298658652"/>
-      <w:bookmarkStart w:id="4" w:name="_Toc299801708"/>
-      <w:bookmarkStart w:id="5" w:name="_Toc301363546"/>
+      <w:bookmarkStart w:id="4" w:name="_Toc298658652"/>
+      <w:bookmarkStart w:id="5" w:name="_Toc299801708"/>
+      <w:bookmarkStart w:id="6" w:name="_Toc301363546"/>
       <w:r>
         <w:rPr>
           <w:rFonts w:ascii="Times New Roman" w:hAnsi="Times New Roman" w:cs="Times New Roman"/>
@@ -1731,8 +1747,8 @@
         </w:rPr>
         <w:t>Вызов методов и конструкторов базового класс</w:t>
       </w:r>
-      <w:bookmarkEnd w:id="3"/>
       <w:bookmarkEnd w:id="4"/>
+      <w:bookmarkEnd w:id="5"/>
       <w:r>
         <w:rPr>
           <w:rFonts w:ascii="Times New Roman" w:hAnsi="Times New Roman" w:cs="Times New Roman"/>
@@ -1742,7 +1758,7 @@
         </w:rPr>
         <w:t>а</w:t>
       </w:r>
-      <w:bookmarkEnd w:id="5"/>
+      <w:bookmarkEnd w:id="6"/>
     </w:p>
     <w:p>
       <w:pPr>
@@ -2210,7 +2226,7 @@
           <w:sz w:val="28"/>
           <w:szCs w:val="28"/>
         </w:rPr>
-        <w:footnoteReference w:id="2"/>
+        <w:footnoteReference w:id="1"/>
       </w:r>
       <w:r>
         <w:rPr>
@@ -3011,9 +3027,9 @@
           <w:szCs w:val="28"/>
         </w:rPr>
       </w:pPr>
-      <w:bookmarkStart w:id="6" w:name="_Toc298658653"/>
-      <w:bookmarkStart w:id="7" w:name="_Toc299801709"/>
-      <w:bookmarkStart w:id="8" w:name="_Toc301363547"/>
+      <w:bookmarkStart w:id="7" w:name="_Toc298658653"/>
+      <w:bookmarkStart w:id="8" w:name="_Toc299801709"/>
+      <w:bookmarkStart w:id="9" w:name="_Toc301363547"/>
       <w:r>
         <w:rPr>
           <w:rFonts w:ascii="Times New Roman" w:hAnsi="Times New Roman"/>
@@ -3023,9 +3039,9 @@
         <w:lastRenderedPageBreak/>
         <w:t>Присваивание и ссылка на классы в иерархии наследования</w:t>
       </w:r>
-      <w:bookmarkEnd w:id="6"/>
       <w:bookmarkEnd w:id="7"/>
       <w:bookmarkEnd w:id="8"/>
+      <w:bookmarkEnd w:id="9"/>
     </w:p>
     <w:p>
       <w:pPr>
@@ -3834,9 +3850,9 @@
           <w:szCs w:val="28"/>
         </w:rPr>
       </w:pPr>
-      <w:bookmarkStart w:id="9" w:name="_Toc298658654"/>
-      <w:bookmarkStart w:id="10" w:name="_Toc299801710"/>
-      <w:bookmarkStart w:id="11" w:name="_Toc301363548"/>
+      <w:bookmarkStart w:id="10" w:name="_Toc298658654"/>
+      <w:bookmarkStart w:id="11" w:name="_Toc299801710"/>
+      <w:bookmarkStart w:id="12" w:name="_Toc301363548"/>
       <w:r>
         <w:rPr>
           <w:rFonts w:ascii="Times New Roman" w:hAnsi="Times New Roman"/>
@@ -3846,9 +3862,9 @@
         <w:lastRenderedPageBreak/>
         <w:t>Полиморфизм</w:t>
       </w:r>
-      <w:bookmarkEnd w:id="9"/>
       <w:bookmarkEnd w:id="10"/>
       <w:bookmarkEnd w:id="11"/>
+      <w:bookmarkEnd w:id="12"/>
     </w:p>
     <w:p>
       <w:pPr>
@@ -6231,9 +6247,9 @@
           <w:lang w:val="ru-RU"/>
         </w:rPr>
       </w:pPr>
-      <w:bookmarkStart w:id="12" w:name="_Toc298658655"/>
-      <w:bookmarkStart w:id="13" w:name="_Toc299801711"/>
-      <w:bookmarkStart w:id="14" w:name="_Toc301363549"/>
+      <w:bookmarkStart w:id="13" w:name="_Toc298658655"/>
+      <w:bookmarkStart w:id="14" w:name="_Toc299801711"/>
+      <w:bookmarkStart w:id="15" w:name="_Toc301363549"/>
       <w:r>
         <w:rPr>
           <w:rFonts w:ascii="Times New Roman" w:hAnsi="Times New Roman"/>
@@ -6244,9 +6260,9 @@
         </w:rPr>
         <w:t>Определение герметизированных классов и методов</w:t>
       </w:r>
-      <w:bookmarkEnd w:id="12"/>
       <w:bookmarkEnd w:id="13"/>
       <w:bookmarkEnd w:id="14"/>
+      <w:bookmarkEnd w:id="15"/>
       <w:r>
         <w:rPr>
           <w:rFonts w:ascii="Times New Roman" w:hAnsi="Times New Roman"/>
@@ -9526,7 +9542,7 @@
           <w:bottom w:w="15" w:type="dxa"/>
           <w:right w:w="15" w:type="dxa"/>
         </w:tblCellMar>
-        <w:tblLook w:val="04A0"/>
+        <w:tblLook w:val="04A0" w:firstRow="1" w:lastRow="0" w:firstColumn="1" w:lastColumn="0" w:noHBand="0" w:noVBand="1"/>
       </w:tblPr>
       <w:tblGrid>
         <w:gridCol w:w="3403"/>
@@ -11658,7 +11674,7 @@
           <w:szCs w:val="28"/>
         </w:rPr>
       </w:pPr>
-      <w:bookmarkStart w:id="15" w:name="_Toc301363552"/>
+      <w:bookmarkStart w:id="16" w:name="_Toc301363552"/>
       <w:r>
         <w:rPr>
           <w:rFonts w:ascii="Times New Roman" w:hAnsi="Times New Roman" w:cs="Times New Roman"/>
@@ -11669,7 +11685,7 @@
         <w:lastRenderedPageBreak/>
         <w:t>Что такое интерфейс?</w:t>
       </w:r>
-      <w:bookmarkEnd w:id="15"/>
+      <w:bookmarkEnd w:id="16"/>
     </w:p>
     <w:p>
       <w:pPr>
@@ -11900,7 +11916,7 @@
           <w:szCs w:val="28"/>
         </w:rPr>
       </w:pPr>
-      <w:bookmarkStart w:id="16" w:name="_Toc301363553"/>
+      <w:bookmarkStart w:id="17" w:name="_Toc301363553"/>
       <w:r>
         <w:rPr>
           <w:rFonts w:ascii="Times New Roman" w:hAnsi="Times New Roman" w:cs="Times New Roman"/>
@@ -11910,7 +11926,7 @@
         </w:rPr>
         <w:t>Создание и реализация интерфейсов</w:t>
       </w:r>
-      <w:bookmarkEnd w:id="16"/>
+      <w:bookmarkEnd w:id="17"/>
     </w:p>
     <w:p>
       <w:pPr>
@@ -12195,7 +12211,7 @@
           <w:sz w:val="28"/>
           <w:szCs w:val="28"/>
         </w:rPr>
-        <w:footnoteReference w:id="3"/>
+        <w:footnoteReference w:id="2"/>
       </w:r>
       <w:r>
         <w:rPr>
@@ -13184,14 +13200,15 @@
         <w:rPr>
           <w:sz w:val="28"/>
           <w:szCs w:val="28"/>
-        </w:rPr>
-      </w:pPr>
-      <w:r>
-        <w:rPr>
-          <w:sz w:val="28"/>
-          <w:szCs w:val="28"/>
           <w:lang w:val="ru-RU"/>
         </w:rPr>
+      </w:pPr>
+      <w:r>
+        <w:rPr>
+          <w:sz w:val="28"/>
+          <w:szCs w:val="28"/>
+          <w:lang w:val="ru-RU"/>
+        </w:rPr>
         <w:t xml:space="preserve"> }</w:t>
       </w:r>
     </w:p>
@@ -13202,6 +13219,7 @@
           <w:rFonts w:ascii="Times New Roman" w:hAnsi="Times New Roman"/>
           <w:sz w:val="28"/>
           <w:szCs w:val="28"/>
+          <w:lang w:val="ru-RU"/>
         </w:rPr>
       </w:pPr>
     </w:p>
@@ -13235,6 +13253,7 @@
           <w:sz w:val="28"/>
           <w:szCs w:val="28"/>
           <w:shd w:val="clear" w:color="auto" w:fill="1F202A"/>
+          <w:lang w:val="ru-RU"/>
         </w:rPr>
       </w:pPr>
       <w:r>
@@ -13251,6 +13270,7 @@
           <w:rFonts w:ascii="Times New Roman" w:hAnsi="Times New Roman"/>
           <w:sz w:val="28"/>
           <w:szCs w:val="28"/>
+          <w:lang w:val="ru-RU"/>
         </w:rPr>
         <w:t>Ниже приведена общая форма объявления интерфейсного свойства:</w:t>
       </w:r>
@@ -14167,6 +14187,7 @@
           <w:rFonts w:ascii="Menlo" w:hAnsi="Menlo"/>
           <w:sz w:val="28"/>
           <w:szCs w:val="28"/>
+          <w:lang w:val="en-US"/>
         </w:rPr>
       </w:pPr>
       <w:r>
@@ -14185,6 +14206,7 @@
           <w:rFonts w:ascii="Menlo" w:hAnsi="Menlo"/>
           <w:sz w:val="28"/>
           <w:szCs w:val="28"/>
+          <w:lang w:val="en-US"/>
         </w:rPr>
         <w:t>set</w:t>
       </w:r>
@@ -14198,6 +14220,7 @@
           <w:rFonts w:ascii="Menlo" w:hAnsi="Menlo"/>
           <w:sz w:val="28"/>
           <w:szCs w:val="28"/>
+          <w:lang w:val="en-US"/>
         </w:rPr>
       </w:pPr>
       <w:r>
@@ -14206,6 +14229,7 @@
           <w:rFonts w:ascii="Menlo" w:hAnsi="Menlo"/>
           <w:sz w:val="28"/>
           <w:szCs w:val="28"/>
+          <w:lang w:val="en-US"/>
         </w:rPr>
         <w:t xml:space="preserve">            {</w:t>
       </w:r>
@@ -14219,6 +14243,7 @@
           <w:rFonts w:ascii="Menlo" w:hAnsi="Menlo"/>
           <w:sz w:val="28"/>
           <w:szCs w:val="28"/>
+          <w:lang w:val="en-US"/>
         </w:rPr>
       </w:pPr>
       <w:r>
@@ -14227,6 +14252,7 @@
           <w:rFonts w:ascii="Menlo" w:hAnsi="Menlo"/>
           <w:sz w:val="28"/>
           <w:szCs w:val="28"/>
+          <w:lang w:val="en-US"/>
         </w:rPr>
         <w:t xml:space="preserve">                myName = </w:t>
       </w:r>
@@ -14236,6 +14262,7 @@
           <w:rFonts w:ascii="Menlo" w:hAnsi="Menlo"/>
           <w:sz w:val="28"/>
           <w:szCs w:val="28"/>
+          <w:lang w:val="en-US"/>
         </w:rPr>
         <w:t>value</w:t>
       </w:r>
@@ -14245,6 +14272,7 @@
           <w:rFonts w:ascii="Menlo" w:hAnsi="Menlo"/>
           <w:sz w:val="28"/>
           <w:szCs w:val="28"/>
+          <w:lang w:val="en-US"/>
         </w:rPr>
         <w:t>;</w:t>
       </w:r>
@@ -14258,6 +14286,7 @@
           <w:rFonts w:ascii="Menlo" w:hAnsi="Menlo"/>
           <w:sz w:val="28"/>
           <w:szCs w:val="28"/>
+          <w:lang w:val="en-US"/>
         </w:rPr>
       </w:pPr>
       <w:r>
@@ -14266,6 +14295,7 @@
           <w:rFonts w:ascii="Menlo" w:hAnsi="Menlo"/>
           <w:sz w:val="28"/>
           <w:szCs w:val="28"/>
+          <w:lang w:val="en-US"/>
         </w:rPr>
         <w:t xml:space="preserve">            }</w:t>
       </w:r>
@@ -14279,6 +14309,7 @@
           <w:rFonts w:ascii="Menlo" w:hAnsi="Menlo"/>
           <w:sz w:val="28"/>
           <w:szCs w:val="28"/>
+          <w:lang w:val="en-US"/>
         </w:rPr>
       </w:pPr>
     </w:p>
@@ -14291,6 +14322,7 @@
           <w:rFonts w:ascii="Menlo" w:hAnsi="Menlo"/>
           <w:sz w:val="28"/>
           <w:szCs w:val="28"/>
+          <w:lang w:val="en-US"/>
         </w:rPr>
       </w:pPr>
       <w:r>
@@ -14299,6 +14331,7 @@
           <w:rFonts w:ascii="Menlo" w:hAnsi="Menlo"/>
           <w:sz w:val="28"/>
           <w:szCs w:val="28"/>
+          <w:lang w:val="en-US"/>
         </w:rPr>
         <w:t xml:space="preserve">            </w:t>
       </w:r>
@@ -14308,6 +14341,7 @@
           <w:rFonts w:ascii="Menlo" w:hAnsi="Menlo"/>
           <w:sz w:val="28"/>
           <w:szCs w:val="28"/>
+          <w:lang w:val="en-US"/>
         </w:rPr>
         <w:t>get</w:t>
       </w:r>
@@ -14321,6 +14355,7 @@
           <w:rFonts w:ascii="Menlo" w:hAnsi="Menlo"/>
           <w:sz w:val="28"/>
           <w:szCs w:val="28"/>
+          <w:lang w:val="en-US"/>
         </w:rPr>
       </w:pPr>
       <w:r>
@@ -14329,6 +14364,7 @@
           <w:rFonts w:ascii="Menlo" w:hAnsi="Menlo"/>
           <w:sz w:val="28"/>
           <w:szCs w:val="28"/>
+          <w:lang w:val="en-US"/>
         </w:rPr>
         <w:t xml:space="preserve">            {</w:t>
       </w:r>
@@ -14862,6 +14898,7 @@
           <w:sz w:val="28"/>
           <w:szCs w:val="28"/>
           <w:shd w:val="clear" w:color="auto" w:fill="1F202A"/>
+          <w:lang w:val="ru-RU"/>
         </w:rPr>
       </w:pPr>
       <w:r>
@@ -14917,6 +14954,7 @@
           <w:sz w:val="28"/>
           <w:szCs w:val="28"/>
           <w:shd w:val="clear" w:color="auto" w:fill="1F202A"/>
+          <w:lang w:val="ru-RU"/>
         </w:rPr>
       </w:pPr>
       <w:r>
@@ -16468,6 +16506,7 @@
           <w:rFonts w:ascii="Menlo" w:hAnsi="Menlo"/>
           <w:sz w:val="28"/>
           <w:szCs w:val="28"/>
+          <w:lang w:val="en-US"/>
         </w:rPr>
       </w:pPr>
       <w:r>
@@ -16486,6 +16525,7 @@
           <w:rFonts w:ascii="Menlo" w:hAnsi="Menlo"/>
           <w:sz w:val="28"/>
           <w:szCs w:val="28"/>
+          <w:lang w:val="en-US"/>
         </w:rPr>
         <w:t>}</w:t>
       </w:r>
@@ -16498,6 +16538,7 @@
           <w:rFonts w:ascii="Menlo" w:hAnsi="Menlo"/>
           <w:sz w:val="28"/>
           <w:szCs w:val="28"/>
+          <w:lang w:val="en-US"/>
         </w:rPr>
       </w:pPr>
       <w:r>
@@ -16506,6 +16547,7 @@
           <w:rFonts w:ascii="Menlo" w:hAnsi="Menlo"/>
           <w:sz w:val="28"/>
           <w:szCs w:val="28"/>
+          <w:lang w:val="en-US"/>
         </w:rPr>
         <w:t xml:space="preserve">    }</w:t>
       </w:r>
@@ -16518,6 +16560,7 @@
           <w:rFonts w:ascii="Menlo" w:hAnsi="Menlo"/>
           <w:sz w:val="28"/>
           <w:szCs w:val="28"/>
+          <w:lang w:val="en-US"/>
         </w:rPr>
       </w:pPr>
     </w:p>
@@ -16529,6 +16572,7 @@
           <w:rFonts w:ascii="Menlo" w:hAnsi="Menlo"/>
           <w:sz w:val="28"/>
           <w:szCs w:val="28"/>
+          <w:lang w:val="en-US"/>
         </w:rPr>
       </w:pPr>
       <w:r>
@@ -16537,6 +16581,7 @@
           <w:rFonts w:ascii="Menlo" w:hAnsi="Menlo"/>
           <w:sz w:val="28"/>
           <w:szCs w:val="28"/>
+          <w:lang w:val="en-US"/>
         </w:rPr>
         <w:t xml:space="preserve">    </w:t>
       </w:r>
@@ -16546,6 +16591,7 @@
           <w:rFonts w:ascii="Menlo" w:hAnsi="Menlo"/>
           <w:sz w:val="28"/>
           <w:szCs w:val="28"/>
+          <w:lang w:val="en-US"/>
         </w:rPr>
         <w:t>class</w:t>
       </w:r>
@@ -16555,6 +16601,7 @@
           <w:rFonts w:ascii="Menlo" w:hAnsi="Menlo"/>
           <w:sz w:val="28"/>
           <w:szCs w:val="28"/>
+          <w:lang w:val="en-US"/>
         </w:rPr>
         <w:t xml:space="preserve"> </w:t>
       </w:r>
@@ -16564,6 +16611,7 @@
           <w:rFonts w:ascii="Menlo" w:hAnsi="Menlo"/>
           <w:sz w:val="28"/>
           <w:szCs w:val="28"/>
+          <w:lang w:val="en-US"/>
         </w:rPr>
         <w:t>Program</w:t>
       </w:r>
@@ -16858,6 +16906,7 @@
           <w:rFonts w:ascii="Menlo" w:hAnsi="Menlo"/>
           <w:sz w:val="28"/>
           <w:szCs w:val="28"/>
+          <w:lang w:val="en-US"/>
         </w:rPr>
       </w:pPr>
       <w:r>
@@ -16876,6 +16925,7 @@
           <w:rFonts w:ascii="Menlo" w:hAnsi="Menlo"/>
           <w:sz w:val="28"/>
           <w:szCs w:val="28"/>
+          <w:lang w:val="en-US"/>
         </w:rPr>
         <w:t>user1[</w:t>
       </w:r>
@@ -16885,6 +16935,7 @@
           <w:rFonts w:ascii="Menlo" w:hAnsi="Menlo"/>
           <w:sz w:val="28"/>
           <w:szCs w:val="28"/>
+          <w:lang w:val="en-US"/>
         </w:rPr>
         <w:t>10</w:t>
       </w:r>
@@ -16894,6 +16945,7 @@
           <w:rFonts w:ascii="Menlo" w:hAnsi="Menlo"/>
           <w:sz w:val="28"/>
           <w:szCs w:val="28"/>
+          <w:lang w:val="en-US"/>
         </w:rPr>
         <w:t xml:space="preserve">] = </w:t>
       </w:r>
@@ -16903,6 +16955,7 @@
           <w:rFonts w:ascii="Menlo" w:hAnsi="Menlo"/>
           <w:sz w:val="28"/>
           <w:szCs w:val="28"/>
+          <w:lang w:val="en-US"/>
         </w:rPr>
         <w:t>"Alexey"</w:t>
       </w:r>
@@ -16912,6 +16965,7 @@
           <w:rFonts w:ascii="Menlo" w:hAnsi="Menlo"/>
           <w:sz w:val="28"/>
           <w:szCs w:val="28"/>
+          <w:lang w:val="en-US"/>
         </w:rPr>
         <w:t>;</w:t>
       </w:r>
@@ -16924,6 +16978,7 @@
           <w:rFonts w:ascii="Menlo" w:hAnsi="Menlo"/>
           <w:sz w:val="28"/>
           <w:szCs w:val="28"/>
+          <w:lang w:val="en-US"/>
         </w:rPr>
       </w:pPr>
       <w:r>
@@ -16932,6 +16987,7 @@
           <w:rFonts w:ascii="Menlo" w:hAnsi="Menlo"/>
           <w:sz w:val="28"/>
           <w:szCs w:val="28"/>
+          <w:lang w:val="en-US"/>
         </w:rPr>
         <w:t xml:space="preserve">            </w:t>
       </w:r>
@@ -16944,6 +17000,7 @@
           <w:rFonts w:ascii="Menlo" w:hAnsi="Menlo"/>
           <w:sz w:val="28"/>
           <w:szCs w:val="28"/>
+          <w:lang w:val="en-US"/>
         </w:rPr>
       </w:pPr>
       <w:r>
@@ -16952,6 +17009,7 @@
           <w:rFonts w:ascii="Menlo" w:hAnsi="Menlo"/>
           <w:sz w:val="28"/>
           <w:szCs w:val="28"/>
+          <w:lang w:val="en-US"/>
         </w:rPr>
         <w:t xml:space="preserve">            Console.ReadLine();</w:t>
       </w:r>
@@ -16972,8 +17030,18 @@
           <w:rFonts w:ascii="Menlo" w:hAnsi="Menlo"/>
           <w:sz w:val="28"/>
           <w:szCs w:val="28"/>
-        </w:rPr>
-        <w:t xml:space="preserve">        }</w:t>
+          <w:lang w:val="en-US"/>
+        </w:rPr>
+        <w:t xml:space="preserve">        </w:t>
+      </w:r>
+      <w:r>
+        <w:rPr>
+          <w:rStyle w:val="HTML1"/>
+          <w:rFonts w:ascii="Menlo" w:hAnsi="Menlo"/>
+          <w:sz w:val="28"/>
+          <w:szCs w:val="28"/>
+        </w:rPr>
+        <w:t>}</w:t>
       </w:r>
     </w:p>
     <w:p>
@@ -17055,7 +17123,7 @@
           <w:szCs w:val="28"/>
         </w:rPr>
       </w:pPr>
-      <w:bookmarkStart w:id="17" w:name="_Toc301363554"/>
+      <w:bookmarkStart w:id="18" w:name="_Toc301363554"/>
       <w:r>
         <w:rPr>
           <w:rFonts w:ascii="Times New Roman" w:hAnsi="Times New Roman" w:cs="Times New Roman"/>
@@ -17066,7 +17134,7 @@
         <w:lastRenderedPageBreak/>
         <w:t>Ссылки на объект через интерфейс</w:t>
       </w:r>
-      <w:bookmarkEnd w:id="17"/>
+      <w:bookmarkEnd w:id="18"/>
     </w:p>
     <w:p>
       <w:pPr>
@@ -17375,7 +17443,7 @@
           <w:szCs w:val="28"/>
         </w:rPr>
       </w:pPr>
-      <w:bookmarkStart w:id="18" w:name="_Toc301363555"/>
+      <w:bookmarkStart w:id="19" w:name="_Toc301363555"/>
       <w:r>
         <w:rPr>
           <w:rFonts w:ascii="Times New Roman" w:hAnsi="Times New Roman" w:cs="Times New Roman"/>
@@ -17386,7 +17454,7 @@
         <w:lastRenderedPageBreak/>
         <w:t>Явная и неявная реализация интерфейса</w:t>
       </w:r>
-      <w:bookmarkEnd w:id="18"/>
+      <w:bookmarkEnd w:id="19"/>
     </w:p>
     <w:p>
       <w:pPr>
@@ -19953,7 +20021,6 @@
         <w:rPr>
           <w:sz w:val="28"/>
           <w:szCs w:val="28"/>
-          <w:lang w:val="en-US"/>
         </w:rPr>
       </w:pPr>
       <w:r>
@@ -21594,7 +21661,6 @@
           <w:b/>
           <w:sz w:val="28"/>
           <w:szCs w:val="28"/>
-          <w:lang w:val="en-US"/>
         </w:rPr>
       </w:pPr>
       <w:r>
@@ -21633,8 +21699,8 @@
         </w:rPr>
         <w:t>называется ситуация, когда </w:t>
       </w:r>
-      <w:bookmarkStart w:id="19" w:name="keyword33"/>
-      <w:bookmarkEnd w:id="19"/>
+      <w:bookmarkStart w:id="20" w:name="keyword33"/>
+      <w:bookmarkEnd w:id="20"/>
       <w:r>
         <w:rPr>
           <w:rStyle w:val="keyword"/>
@@ -21682,8 +21748,8 @@
         </w:rPr>
         <w:t> ) своими непосредственными родителями. В языке C# есть ограничения на </w:t>
       </w:r>
-      <w:bookmarkStart w:id="20" w:name="keyword34"/>
-      <w:bookmarkEnd w:id="20"/>
+      <w:bookmarkStart w:id="21" w:name="keyword34"/>
+      <w:bookmarkEnd w:id="21"/>
       <w:r>
         <w:rPr>
           <w:rStyle w:val="keyword"/>
@@ -21701,8 +21767,8 @@
         </w:rPr>
         <w:t>. Ситуация здесь такая. Во-первых, у каждого класса родителем, хотя не всегда непосредственным, является </w:t>
       </w:r>
-      <w:bookmarkStart w:id="21" w:name="keyword35"/>
-      <w:bookmarkEnd w:id="21"/>
+      <w:bookmarkStart w:id="22" w:name="keyword35"/>
+      <w:bookmarkEnd w:id="22"/>
       <w:r>
         <w:rPr>
           <w:rStyle w:val="keyword"/>
@@ -21735,8 +21801,8 @@
         </w:rPr>
         <w:t>. Во-вторых, каждый </w:t>
       </w:r>
-      <w:bookmarkStart w:id="22" w:name="keyword36"/>
-      <w:bookmarkEnd w:id="22"/>
+      <w:bookmarkStart w:id="23" w:name="keyword36"/>
+      <w:bookmarkEnd w:id="23"/>
       <w:r>
         <w:rPr>
           <w:rStyle w:val="keyword"/>
@@ -21754,8 +21820,8 @@
         </w:rPr>
         <w:t> может явно объявить один </w:t>
       </w:r>
-      <w:bookmarkStart w:id="23" w:name="keyword37"/>
-      <w:bookmarkEnd w:id="23"/>
+      <w:bookmarkStart w:id="24" w:name="keyword37"/>
+      <w:bookmarkEnd w:id="24"/>
       <w:r>
         <w:rPr>
           <w:rStyle w:val="keyword"/>
@@ -21781,8 +21847,8 @@
         <w:lastRenderedPageBreak/>
         <w:t>Таким образом, в C# допускается </w:t>
       </w:r>
-      <w:bookmarkStart w:id="24" w:name="keyword38"/>
-      <w:bookmarkEnd w:id="24"/>
+      <w:bookmarkStart w:id="25" w:name="keyword38"/>
+      <w:bookmarkEnd w:id="25"/>
       <w:r>
         <w:rPr>
           <w:rStyle w:val="keyword"/>
@@ -21815,8 +21881,8 @@
         </w:rPr>
         <w:t> ) </w:t>
       </w:r>
-      <w:bookmarkStart w:id="25" w:name="keyword39"/>
-      <w:bookmarkEnd w:id="25"/>
+      <w:bookmarkStart w:id="26" w:name="keyword39"/>
+      <w:bookmarkEnd w:id="26"/>
       <w:r>
         <w:rPr>
           <w:rStyle w:val="keyword"/>
@@ -21853,8 +21919,8 @@
         </w:rPr>
         <w:t>Во многом ограничение множественного наследования классов связано с тем, что оно создает ряд проблем. Они остаются и при множественном наследовании интерфейсов, хотя становятся проще. Рассмотрим две основные проблемы - коллизию имен и </w:t>
       </w:r>
-      <w:bookmarkStart w:id="26" w:name="keyword40"/>
-      <w:bookmarkEnd w:id="26"/>
+      <w:bookmarkStart w:id="27" w:name="keyword40"/>
+      <w:bookmarkEnd w:id="27"/>
       <w:r>
         <w:rPr>
           <w:rStyle w:val="keyword"/>
@@ -21888,8 +21954,8 @@
           <w:szCs w:val="28"/>
         </w:rPr>
       </w:pPr>
-      <w:bookmarkStart w:id="27" w:name="sect7"/>
-      <w:bookmarkEnd w:id="27"/>
+      <w:bookmarkStart w:id="28" w:name="sect7"/>
+      <w:bookmarkEnd w:id="28"/>
       <w:r>
         <w:rPr>
           <w:rFonts w:ascii="Times New Roman" w:hAnsi="Times New Roman"/>
@@ -21933,8 +21999,8 @@
         </w:rPr>
         <w:t> возникает, когда два или более интерфейса имеют методы с одинаковыми именами и сигнатурой. Если сигнатуры разные, то это не приводит к конфликтам. Класс реализует методы обоих интерфейсов, и у него просто появляются </w:t>
       </w:r>
-      <w:bookmarkStart w:id="28" w:name="keyword41"/>
-      <w:bookmarkEnd w:id="28"/>
+      <w:bookmarkStart w:id="29" w:name="keyword41"/>
+      <w:bookmarkEnd w:id="29"/>
       <w:r>
         <w:rPr>
           <w:rStyle w:val="keyword"/>
@@ -21971,8 +22037,8 @@
         </w:rPr>
         <w:t>Но что следует делать классу наследнику в тех случаях, когда </w:t>
       </w:r>
-      <w:bookmarkStart w:id="29" w:name="keyword42"/>
-      <w:bookmarkEnd w:id="29"/>
+      <w:bookmarkStart w:id="30" w:name="keyword42"/>
+      <w:bookmarkEnd w:id="30"/>
       <w:r>
         <w:rPr>
           <w:rStyle w:val="keyword"/>
@@ -22110,8 +22176,8 @@
           <w:szCs w:val="28"/>
         </w:rPr>
       </w:pPr>
-      <w:bookmarkStart w:id="30" w:name="sect8"/>
-      <w:bookmarkEnd w:id="30"/>
+      <w:bookmarkStart w:id="31" w:name="sect8"/>
+      <w:bookmarkEnd w:id="31"/>
       <w:r>
         <w:rPr>
           <w:rFonts w:ascii="Times New Roman" w:hAnsi="Times New Roman"/>
@@ -22401,8 +22467,8 @@
           <w:szCs w:val="28"/>
         </w:rPr>
       </w:pPr>
-      <w:bookmarkStart w:id="31" w:name="sect9"/>
-      <w:bookmarkEnd w:id="31"/>
+      <w:bookmarkStart w:id="32" w:name="sect9"/>
+      <w:bookmarkEnd w:id="32"/>
       <w:r>
         <w:rPr>
           <w:rFonts w:ascii="Times New Roman" w:hAnsi="Times New Roman"/>
@@ -22881,8 +22947,8 @@
         </w:rPr>
         <w:t>У этих интерфейсов имена и </w:t>
       </w:r>
-      <w:bookmarkStart w:id="32" w:name="keyword43"/>
-      <w:bookmarkEnd w:id="32"/>
+      <w:bookmarkStart w:id="33" w:name="keyword43"/>
+      <w:bookmarkEnd w:id="33"/>
       <w:r>
         <w:rPr>
           <w:rStyle w:val="keyword"/>
@@ -24019,8 +24085,8 @@
         </w:rPr>
         <w:t> выбрана стратегия переименования. Методы интерфейсов реализованы как </w:t>
       </w:r>
-      <w:bookmarkStart w:id="33" w:name="keyword44"/>
-      <w:bookmarkEnd w:id="33"/>
+      <w:bookmarkStart w:id="34" w:name="keyword44"/>
+      <w:bookmarkEnd w:id="34"/>
       <w:r>
         <w:rPr>
           <w:rStyle w:val="keyword"/>
@@ -24038,8 +24104,8 @@
         </w:rPr>
         <w:t>, а затем в классе объявлены два новых метода с разными именами, являющиеся обертками </w:t>
       </w:r>
-      <w:bookmarkStart w:id="34" w:name="keyword45"/>
-      <w:bookmarkEnd w:id="34"/>
+      <w:bookmarkStart w:id="35" w:name="keyword45"/>
+      <w:bookmarkEnd w:id="35"/>
       <w:r>
         <w:rPr>
           <w:rStyle w:val="keyword"/>
@@ -24118,30 +24184,40 @@
         <w:rPr>
           <w:sz w:val="24"/>
           <w:szCs w:val="24"/>
-        </w:rPr>
-      </w:pPr>
-      <w:r>
-        <w:rPr>
-          <w:sz w:val="24"/>
-          <w:szCs w:val="24"/>
-        </w:rPr>
-        <w:t xml:space="preserve">      Console.WriteLine("Работа с объектом класса TwoInterfaces! ");</w:t>
-      </w:r>
-    </w:p>
-    <w:p>
-      <w:pPr>
-        <w:pStyle w:val="HTML"/>
-        <w:shd w:val="clear" w:color="auto" w:fill="FFFFFF"/>
-        <w:rPr>
-          <w:sz w:val="24"/>
-          <w:szCs w:val="24"/>
-          <w:lang w:val="en-US"/>
-        </w:rPr>
-      </w:pPr>
-      <w:r>
-        <w:rPr>
-          <w:sz w:val="24"/>
-          <w:szCs w:val="24"/>
+          <w:lang w:val="en-US"/>
+        </w:rPr>
+      </w:pPr>
+      <w:r>
+        <w:rPr>
+          <w:sz w:val="24"/>
+          <w:szCs w:val="24"/>
+        </w:rPr>
+        <w:t xml:space="preserve">      Console.WriteLine("Работа с объектом класса TwoInterfaces! </w:t>
+      </w:r>
+      <w:r>
+        <w:rPr>
+          <w:sz w:val="24"/>
+          <w:szCs w:val="24"/>
+          <w:lang w:val="en-US"/>
+        </w:rPr>
+        <w:t>");</w:t>
+      </w:r>
+    </w:p>
+    <w:p>
+      <w:pPr>
+        <w:pStyle w:val="HTML"/>
+        <w:shd w:val="clear" w:color="auto" w:fill="FFFFFF"/>
+        <w:rPr>
+          <w:sz w:val="24"/>
+          <w:szCs w:val="24"/>
+          <w:lang w:val="en-US"/>
+        </w:rPr>
+      </w:pPr>
+      <w:r>
+        <w:rPr>
+          <w:sz w:val="24"/>
+          <w:szCs w:val="24"/>
+          <w:lang w:val="en-US"/>
         </w:rPr>
         <w:t xml:space="preserve">      </w:t>
       </w:r>
@@ -24248,16 +24324,37 @@
         <w:rPr>
           <w:sz w:val="24"/>
           <w:szCs w:val="24"/>
-          <w:lang w:val="en-US"/>
-        </w:rPr>
-      </w:pPr>
-      <w:r>
-        <w:rPr>
-          <w:sz w:val="24"/>
-          <w:szCs w:val="24"/>
-          <w:lang w:val="en-US"/>
-        </w:rPr>
-        <w:t xml:space="preserve">      Console.WriteLine("</w:t>
+        </w:rPr>
+      </w:pPr>
+      <w:r>
+        <w:rPr>
+          <w:sz w:val="24"/>
+          <w:szCs w:val="24"/>
+          <w:lang w:val="en-US"/>
+        </w:rPr>
+        <w:t xml:space="preserve">      Console</w:t>
+      </w:r>
+      <w:r>
+        <w:rPr>
+          <w:sz w:val="24"/>
+          <w:szCs w:val="24"/>
+        </w:rPr>
+        <w:t>.</w:t>
+      </w:r>
+      <w:r>
+        <w:rPr>
+          <w:sz w:val="24"/>
+          <w:szCs w:val="24"/>
+          <w:lang w:val="en-US"/>
+        </w:rPr>
+        <w:t>WriteLine</w:t>
+      </w:r>
+      <w:r>
+        <w:rPr>
+          <w:sz w:val="24"/>
+          <w:szCs w:val="24"/>
+        </w:rPr>
+        <w:t>("</w:t>
       </w:r>
       <w:r>
         <w:rPr>
@@ -24270,7 +24367,6 @@
         <w:rPr>
           <w:sz w:val="24"/>
           <w:szCs w:val="24"/>
-          <w:lang w:val="en-US"/>
         </w:rPr>
         <w:t xml:space="preserve"> </w:t>
       </w:r>
@@ -24285,28 +24381,49 @@
         <w:rPr>
           <w:sz w:val="24"/>
           <w:szCs w:val="24"/>
-          <w:lang w:val="en-US"/>
-        </w:rPr>
-        <w:t xml:space="preserve">  : " + text);</w:t>
-      </w:r>
-    </w:p>
-    <w:p>
-      <w:pPr>
-        <w:pStyle w:val="HTML"/>
-        <w:shd w:val="clear" w:color="auto" w:fill="FFFFFF"/>
-        <w:rPr>
-          <w:sz w:val="24"/>
-          <w:szCs w:val="24"/>
-          <w:lang w:val="en-US"/>
-        </w:rPr>
-      </w:pPr>
-      <w:r>
-        <w:rPr>
-          <w:sz w:val="24"/>
-          <w:szCs w:val="24"/>
-          <w:lang w:val="en-US"/>
-        </w:rPr>
-        <w:t xml:space="preserve">      if (twoInterfaces.IsPalindrom())</w:t>
+        </w:rPr>
+        <w:t xml:space="preserve">  : " + </w:t>
+      </w:r>
+      <w:r>
+        <w:rPr>
+          <w:sz w:val="24"/>
+          <w:szCs w:val="24"/>
+          <w:lang w:val="en-US"/>
+        </w:rPr>
+        <w:t>text</w:t>
+      </w:r>
+      <w:r>
+        <w:rPr>
+          <w:sz w:val="24"/>
+          <w:szCs w:val="24"/>
+        </w:rPr>
+        <w:t>);</w:t>
+      </w:r>
+    </w:p>
+    <w:p>
+      <w:pPr>
+        <w:pStyle w:val="HTML"/>
+        <w:shd w:val="clear" w:color="auto" w:fill="FFFFFF"/>
+        <w:rPr>
+          <w:sz w:val="24"/>
+          <w:szCs w:val="24"/>
+          <w:lang w:val="en-US"/>
+        </w:rPr>
+      </w:pPr>
+      <w:r>
+        <w:rPr>
+          <w:sz w:val="24"/>
+          <w:szCs w:val="24"/>
+        </w:rPr>
+        <w:t xml:space="preserve">      </w:t>
+      </w:r>
+      <w:r>
+        <w:rPr>
+          <w:sz w:val="24"/>
+          <w:szCs w:val="24"/>
+          <w:lang w:val="en-US"/>
+        </w:rPr>
+        <w:t>if (twoInterfaces.IsPalindrom())</w:t>
       </w:r>
     </w:p>
     <w:p>
@@ -25227,8 +25344,8 @@
         </w:rPr>
         <w:t>, являющихся частью </w:t>
       </w:r>
-      <w:bookmarkStart w:id="35" w:name="keyword51"/>
-      <w:bookmarkEnd w:id="35"/>
+      <w:bookmarkStart w:id="36" w:name="keyword51"/>
+      <w:bookmarkEnd w:id="36"/>
       <w:r>
         <w:rPr>
           <w:rStyle w:val="keyword"/>
@@ -25262,8 +25379,8 @@
           <w:szCs w:val="28"/>
         </w:rPr>
       </w:pPr>
-      <w:bookmarkStart w:id="36" w:name="sect12"/>
-      <w:bookmarkEnd w:id="36"/>
+      <w:bookmarkStart w:id="37" w:name="sect12"/>
+      <w:bookmarkEnd w:id="37"/>
       <w:r>
         <w:rPr>
           <w:rFonts w:ascii="Times New Roman" w:hAnsi="Times New Roman"/>
@@ -25869,8 +25986,8 @@
           <w:lang w:val="ru-RU"/>
         </w:rPr>
       </w:pPr>
-      <w:bookmarkStart w:id="37" w:name="sect13"/>
-      <w:bookmarkEnd w:id="37"/>
+      <w:bookmarkStart w:id="38" w:name="sect13"/>
+      <w:bookmarkEnd w:id="38"/>
       <w:r>
         <w:rPr>
           <w:sz w:val="28"/>
@@ -25930,6 +26047,15 @@
       </w:r>
       <w:r>
         <w:rPr>
+          <w:rStyle w:val="texample"/>
+          <w:sz w:val="28"/>
+          <w:szCs w:val="28"/>
+          <w:lang w:val="en-US"/>
+        </w:rPr>
+        <w:t>ab</w:t>
+      </w:r>
+      <w:r>
+        <w:rPr>
           <w:sz w:val="28"/>
           <w:szCs w:val="28"/>
         </w:rPr>
@@ -25941,7 +26067,7 @@
           <w:sz w:val="28"/>
           <w:szCs w:val="28"/>
         </w:rPr>
-        <w:t>as</w:t>
+        <w:t xml:space="preserve"> </w:t>
       </w:r>
       <w:r>
         <w:rPr>
@@ -26116,8 +26242,8 @@
         </w:rPr>
         <w:t>, </w:t>
       </w:r>
-      <w:bookmarkStart w:id="38" w:name="keyword52"/>
-      <w:bookmarkEnd w:id="38"/>
+      <w:bookmarkStart w:id="39" w:name="keyword52"/>
+      <w:bookmarkEnd w:id="39"/>
       <w:r>
         <w:rPr>
           <w:rStyle w:val="keyword"/>
@@ -26213,8 +26339,8 @@
           <w:lang w:val="ru-RU"/>
         </w:rPr>
       </w:pPr>
-      <w:bookmarkStart w:id="39" w:name="sect14"/>
-      <w:bookmarkEnd w:id="39"/>
+      <w:bookmarkStart w:id="40" w:name="sect14"/>
+      <w:bookmarkEnd w:id="40"/>
       <w:r>
         <w:rPr>
           <w:sz w:val="28"/>
@@ -26380,8 +26506,8 @@
         </w:rPr>
         <w:t> </w:t>
       </w:r>
-      <w:bookmarkStart w:id="40" w:name="keyword53"/>
-      <w:bookmarkEnd w:id="40"/>
+      <w:bookmarkStart w:id="41" w:name="keyword53"/>
+      <w:bookmarkEnd w:id="41"/>
       <w:r>
         <w:rPr>
           <w:rStyle w:val="keyword"/>
@@ -26654,6 +26780,7 @@
         <w:rPr>
           <w:sz w:val="26"/>
           <w:szCs w:val="26"/>
+          <w:lang w:val="en-US"/>
         </w:rPr>
       </w:pPr>
       <w:r>
@@ -26668,6 +26795,7 @@
         <w:rPr>
           <w:sz w:val="26"/>
           <w:szCs w:val="26"/>
+          <w:lang w:val="en-US"/>
         </w:rPr>
         <w:t>{</w:t>
       </w:r>
@@ -27227,7 +27355,6 @@
         <w:rPr>
           <w:sz w:val="26"/>
           <w:szCs w:val="26"/>
-          <w:lang w:val="en-US"/>
         </w:rPr>
       </w:pPr>
       <w:r>
@@ -27236,23 +27363,74 @@
           <w:szCs w:val="26"/>
           <w:lang w:val="en-US"/>
         </w:rPr>
-        <w:t xml:space="preserve">       poet6.Fam, (poet5 != poet6));</w:t>
-      </w:r>
-    </w:p>
-    <w:p>
-      <w:pPr>
-        <w:pStyle w:val="HTML"/>
-        <w:shd w:val="clear" w:color="auto" w:fill="FFFFFF"/>
+        <w:t xml:space="preserve">       poet</w:t>
+      </w:r>
+      <w:r>
         <w:rPr>
           <w:sz w:val="26"/>
           <w:szCs w:val="26"/>
         </w:rPr>
-      </w:pPr>
+        <w:t>6.</w:t>
+      </w:r>
       <w:r>
         <w:rPr>
           <w:sz w:val="26"/>
           <w:szCs w:val="26"/>
           <w:lang w:val="en-US"/>
+        </w:rPr>
+        <w:t>Fam</w:t>
+      </w:r>
+      <w:r>
+        <w:rPr>
+          <w:sz w:val="26"/>
+          <w:szCs w:val="26"/>
+        </w:rPr>
+        <w:t>, (</w:t>
+      </w:r>
+      <w:r>
+        <w:rPr>
+          <w:sz w:val="26"/>
+          <w:szCs w:val="26"/>
+          <w:lang w:val="en-US"/>
+        </w:rPr>
+        <w:t>poet</w:t>
+      </w:r>
+      <w:r>
+        <w:rPr>
+          <w:sz w:val="26"/>
+          <w:szCs w:val="26"/>
+        </w:rPr>
+        <w:t xml:space="preserve">5 != </w:t>
+      </w:r>
+      <w:r>
+        <w:rPr>
+          <w:sz w:val="26"/>
+          <w:szCs w:val="26"/>
+          <w:lang w:val="en-US"/>
+        </w:rPr>
+        <w:t>poet</w:t>
+      </w:r>
+      <w:r>
+        <w:rPr>
+          <w:sz w:val="26"/>
+          <w:szCs w:val="26"/>
+        </w:rPr>
+        <w:t>6));</w:t>
+      </w:r>
+    </w:p>
+    <w:p>
+      <w:pPr>
+        <w:pStyle w:val="HTML"/>
+        <w:shd w:val="clear" w:color="auto" w:fill="FFFFFF"/>
+        <w:rPr>
+          <w:sz w:val="26"/>
+          <w:szCs w:val="26"/>
+        </w:rPr>
+      </w:pPr>
+      <w:r>
+        <w:rPr>
+          <w:sz w:val="26"/>
+          <w:szCs w:val="26"/>
         </w:rPr>
         <w:t xml:space="preserve">  </w:t>
       </w:r>
@@ -27612,8 +27790,8 @@
         </w:rPr>
         <w:t> ). При </w:t>
       </w:r>
-      <w:bookmarkStart w:id="41" w:name="keyword54"/>
-      <w:bookmarkEnd w:id="41"/>
+      <w:bookmarkStart w:id="42" w:name="keyword54"/>
+      <w:bookmarkEnd w:id="42"/>
       <w:r>
         <w:rPr>
           <w:rStyle w:val="keyword"/>
@@ -27662,8 +27840,8 @@
           <w:szCs w:val="28"/>
         </w:rPr>
       </w:pPr>
-      <w:bookmarkStart w:id="42" w:name="keyword55"/>
-      <w:bookmarkEnd w:id="42"/>
+      <w:bookmarkStart w:id="43" w:name="keyword55"/>
+      <w:bookmarkEnd w:id="43"/>
       <w:r>
         <w:rPr>
           <w:rStyle w:val="keyword"/>
@@ -27681,8 +27859,8 @@
         </w:rPr>
         <w:t> требует рекурсивной процедуры обхода существующей структуры объектов, тщательно отработанной во избежание проблемы зацикливания. В общем случае, когда есть несколько классов, являющихся взаимными клиентами, </w:t>
       </w:r>
-      <w:bookmarkStart w:id="43" w:name="keyword56"/>
-      <w:bookmarkEnd w:id="43"/>
+      <w:bookmarkStart w:id="44" w:name="keyword56"/>
+      <w:bookmarkEnd w:id="44"/>
       <w:r>
         <w:rPr>
           <w:rStyle w:val="keyword"/>
@@ -27708,8 +27886,8 @@
         <w:lastRenderedPageBreak/>
         <w:t>реализующего </w:t>
       </w:r>
-      <w:bookmarkStart w:id="44" w:name="keyword57"/>
-      <w:bookmarkEnd w:id="44"/>
+      <w:bookmarkStart w:id="45" w:name="keyword57"/>
+      <w:bookmarkEnd w:id="45"/>
       <w:r>
         <w:rPr>
           <w:rStyle w:val="keyword"/>
@@ -28458,8 +28636,8 @@
         </w:rPr>
         <w:t>, задающим детей, используется </w:t>
       </w:r>
-      <w:bookmarkStart w:id="45" w:name="keyword58"/>
-      <w:bookmarkEnd w:id="45"/>
+      <w:bookmarkStart w:id="46" w:name="keyword58"/>
+      <w:bookmarkEnd w:id="46"/>
       <w:r>
         <w:rPr>
           <w:rStyle w:val="keyword"/>
@@ -28581,8 +28759,8 @@
         </w:rPr>
         <w:t>Если стандартное поверхностное клонирование нас не устраивает, то класс можно объявить наследником интерфейса </w:t>
       </w:r>
-      <w:bookmarkStart w:id="46" w:name="keyword59"/>
-      <w:bookmarkEnd w:id="46"/>
+      <w:bookmarkStart w:id="47" w:name="keyword59"/>
+      <w:bookmarkEnd w:id="47"/>
       <w:r>
         <w:rPr>
           <w:rStyle w:val="keyword"/>
@@ -28615,8 +28793,8 @@
         </w:rPr>
         <w:t> - единственный метод этого интерфейса. В нем можно реализовать полное </w:t>
       </w:r>
-      <w:bookmarkStart w:id="47" w:name="keyword60"/>
-      <w:bookmarkEnd w:id="47"/>
+      <w:bookmarkStart w:id="48" w:name="keyword60"/>
+      <w:bookmarkEnd w:id="48"/>
       <w:r>
         <w:rPr>
           <w:rStyle w:val="keyword"/>
@@ -28644,6 +28822,7 @@
         <w:rPr>
           <w:sz w:val="28"/>
           <w:szCs w:val="28"/>
+          <w:lang w:val="en-US"/>
         </w:rPr>
       </w:pPr>
       <w:r>
@@ -28668,8 +28847,8 @@
         </w:rPr>
         <w:t>, сделав его наследником интерфейса </w:t>
       </w:r>
-      <w:bookmarkStart w:id="48" w:name="keyword61"/>
-      <w:bookmarkEnd w:id="48"/>
+      <w:bookmarkStart w:id="49" w:name="keyword61"/>
+      <w:bookmarkEnd w:id="49"/>
       <w:r>
         <w:rPr>
           <w:rStyle w:val="keyword"/>
@@ -28730,7 +28909,75 @@
           <w:sz w:val="28"/>
           <w:szCs w:val="28"/>
         </w:rPr>
-        <w:t> ". Вот как выглядит этот метод:</w:t>
+        <w:t> ". Вот</w:t>
+      </w:r>
+      <w:r>
+        <w:rPr>
+          <w:sz w:val="28"/>
+          <w:szCs w:val="28"/>
+          <w:lang w:val="en-US"/>
+        </w:rPr>
+        <w:t xml:space="preserve"> </w:t>
+      </w:r>
+      <w:r>
+        <w:rPr>
+          <w:sz w:val="28"/>
+          <w:szCs w:val="28"/>
+        </w:rPr>
+        <w:t>как</w:t>
+      </w:r>
+      <w:r>
+        <w:rPr>
+          <w:sz w:val="28"/>
+          <w:szCs w:val="28"/>
+          <w:lang w:val="en-US"/>
+        </w:rPr>
+        <w:t xml:space="preserve"> </w:t>
+      </w:r>
+      <w:r>
+        <w:rPr>
+          <w:sz w:val="28"/>
+          <w:szCs w:val="28"/>
+        </w:rPr>
+        <w:t>выглядит</w:t>
+      </w:r>
+      <w:r>
+        <w:rPr>
+          <w:sz w:val="28"/>
+          <w:szCs w:val="28"/>
+          <w:lang w:val="en-US"/>
+        </w:rPr>
+        <w:t xml:space="preserve"> </w:t>
+      </w:r>
+      <w:r>
+        <w:rPr>
+          <w:sz w:val="28"/>
+          <w:szCs w:val="28"/>
+        </w:rPr>
+        <w:t>этот</w:t>
+      </w:r>
+      <w:r>
+        <w:rPr>
+          <w:sz w:val="28"/>
+          <w:szCs w:val="28"/>
+          <w:lang w:val="en-US"/>
+        </w:rPr>
+        <w:t xml:space="preserve"> </w:t>
+      </w:r>
+      <w:r>
+        <w:rPr>
+          <w:sz w:val="28"/>
+          <w:szCs w:val="28"/>
+        </w:rPr>
+        <w:t>метод</w:t>
+      </w:r>
+      <w:r>
+        <w:rPr>
+          <w:sz w:val="28"/>
+          <w:szCs w:val="28"/>
+          <w:lang w:val="en-US"/>
+        </w:rPr>
+        <w:t>:</w:t>
       </w:r>
     </w:p>
     <w:p>
@@ -28884,8 +29131,8 @@
         </w:rPr>
         <w:t>Эта реализация является слегка модифицированной версией стандартного </w:t>
       </w:r>
-      <w:bookmarkStart w:id="49" w:name="keyword62"/>
-      <w:bookmarkEnd w:id="49"/>
+      <w:bookmarkStart w:id="50" w:name="keyword62"/>
+      <w:bookmarkEnd w:id="50"/>
       <w:r>
         <w:rPr>
           <w:rStyle w:val="keyword"/>
@@ -29055,8 +29302,8 @@
           <w:szCs w:val="28"/>
         </w:rPr>
       </w:pPr>
-      <w:bookmarkStart w:id="50" w:name="sect16"/>
-      <w:bookmarkEnd w:id="50"/>
+      <w:bookmarkStart w:id="51" w:name="sect16"/>
+      <w:bookmarkEnd w:id="51"/>
       <w:r>
         <w:rPr>
           <w:rFonts w:ascii="Times New Roman" w:hAnsi="Times New Roman"/>
@@ -29084,8 +29331,8 @@
         </w:rPr>
         <w:t>Если </w:t>
       </w:r>
-      <w:bookmarkStart w:id="51" w:name="keyword63"/>
-      <w:bookmarkEnd w:id="51"/>
+      <w:bookmarkStart w:id="52" w:name="keyword63"/>
+      <w:bookmarkEnd w:id="52"/>
       <w:r>
         <w:rPr>
           <w:rStyle w:val="keyword"/>
@@ -29103,8 +29350,8 @@
         </w:rPr>
         <w:t> можно рассматривать как некоторый </w:t>
       </w:r>
-      <w:bookmarkStart w:id="52" w:name="keyword64"/>
-      <w:bookmarkEnd w:id="52"/>
+      <w:bookmarkStart w:id="53" w:name="keyword64"/>
+      <w:bookmarkEnd w:id="53"/>
       <w:r>
         <w:rPr>
           <w:rStyle w:val="keyword"/>
@@ -29122,8 +29369,8 @@
         </w:rPr>
         <w:t> перечислимых объектов, то для того, чтобы </w:t>
       </w:r>
-      <w:bookmarkStart w:id="53" w:name="keyword65"/>
-      <w:bookmarkEnd w:id="53"/>
+      <w:bookmarkStart w:id="54" w:name="keyword65"/>
+      <w:bookmarkEnd w:id="54"/>
       <w:r>
         <w:rPr>
           <w:rStyle w:val="keyword"/>
@@ -29171,8 +29418,8 @@
         </w:rPr>
         <w:t>, </w:t>
       </w:r>
-      <w:bookmarkStart w:id="54" w:name="keyword66"/>
-      <w:bookmarkEnd w:id="54"/>
+      <w:bookmarkStart w:id="55" w:name="keyword66"/>
+      <w:bookmarkEnd w:id="55"/>
       <w:r>
         <w:rPr>
           <w:rStyle w:val="keyword"/>
@@ -29190,8 +29437,8 @@
         </w:rPr>
         <w:t> должен быть наследником интерфейса </w:t>
       </w:r>
-      <w:bookmarkStart w:id="55" w:name="keyword67"/>
-      <w:bookmarkEnd w:id="55"/>
+      <w:bookmarkStart w:id="56" w:name="keyword67"/>
+      <w:bookmarkEnd w:id="56"/>
       <w:r>
         <w:rPr>
           <w:rStyle w:val="keyword"/>
@@ -29209,8 +29456,8 @@
         </w:rPr>
         <w:t> или иметь в своем составе итераторы - методы, возвращающие результат типа </w:t>
       </w:r>
-      <w:bookmarkStart w:id="56" w:name="keyword68"/>
-      <w:bookmarkEnd w:id="56"/>
+      <w:bookmarkStart w:id="57" w:name="keyword68"/>
+      <w:bookmarkEnd w:id="57"/>
       <w:r>
         <w:rPr>
           <w:rStyle w:val="keyword"/>
@@ -29244,8 +29491,8 @@
           <w:szCs w:val="28"/>
         </w:rPr>
       </w:pPr>
-      <w:bookmarkStart w:id="57" w:name="sect17"/>
-      <w:bookmarkEnd w:id="57"/>
+      <w:bookmarkStart w:id="58" w:name="sect17"/>
+      <w:bookmarkEnd w:id="58"/>
       <w:r>
         <w:rPr>
           <w:rFonts w:ascii="Times New Roman" w:hAnsi="Times New Roman"/>
@@ -29289,8 +29536,8 @@
         </w:rPr>
         <w:t>. У метода нет никаких </w:t>
       </w:r>
-      <w:bookmarkStart w:id="58" w:name="keyword69"/>
-      <w:bookmarkEnd w:id="58"/>
+      <w:bookmarkStart w:id="59" w:name="keyword69"/>
+      <w:bookmarkEnd w:id="59"/>
       <w:r>
         <w:rPr>
           <w:rStyle w:val="keyword"/>
@@ -29362,8 +29609,8 @@
         </w:rPr>
         <w:t>Это означает, что в результате вызова метода должен возвращаться интерфейсный объект, принадлежащий интерфейсу </w:t>
       </w:r>
-      <w:bookmarkStart w:id="59" w:name="keyword70"/>
-      <w:bookmarkEnd w:id="59"/>
+      <w:bookmarkStart w:id="60" w:name="keyword70"/>
+      <w:bookmarkEnd w:id="60"/>
       <w:r>
         <w:rPr>
           <w:rStyle w:val="keyword"/>
@@ -29396,8 +29643,8 @@
         </w:rPr>
         <w:t> требует создания объекта перечислителя - объекта, реализующего методы интерфейса </w:t>
       </w:r>
-      <w:bookmarkStart w:id="60" w:name="keyword71"/>
-      <w:bookmarkEnd w:id="60"/>
+      <w:bookmarkStart w:id="61" w:name="keyword71"/>
+      <w:bookmarkEnd w:id="61"/>
       <w:r>
         <w:rPr>
           <w:rStyle w:val="keyword"/>
@@ -29415,8 +29662,8 @@
         </w:rPr>
         <w:t>. У интерфейса </w:t>
       </w:r>
-      <w:bookmarkStart w:id="61" w:name="keyword72"/>
-      <w:bookmarkEnd w:id="61"/>
+      <w:bookmarkStart w:id="62" w:name="keyword72"/>
+      <w:bookmarkEnd w:id="62"/>
       <w:r>
         <w:rPr>
           <w:rStyle w:val="keyword"/>
@@ -29453,8 +29700,8 @@
         </w:rPr>
         <w:t>Как же получить интерфейсный объект типа </w:t>
       </w:r>
-      <w:bookmarkStart w:id="62" w:name="keyword73"/>
-      <w:bookmarkEnd w:id="62"/>
+      <w:bookmarkStart w:id="63" w:name="keyword73"/>
+      <w:bookmarkEnd w:id="63"/>
       <w:r>
         <w:rPr>
           <w:rStyle w:val="keyword"/>
@@ -29472,8 +29719,8 @@
         </w:rPr>
         <w:t>? В принципе эту задачу мы уже умеем решать, что неоднократно демонстрировалось в примерах этой лекции. Нужно объявить интерфейсный объект, затем создать объект класса, являющегося наследником интерфейса </w:t>
       </w:r>
-      <w:bookmarkStart w:id="63" w:name="keyword74"/>
-      <w:bookmarkEnd w:id="63"/>
+      <w:bookmarkStart w:id="64" w:name="keyword74"/>
+      <w:bookmarkEnd w:id="64"/>
       <w:r>
         <w:rPr>
           <w:rStyle w:val="keyword"/>
@@ -29491,8 +29738,8 @@
         </w:rPr>
         <w:t>, и далее интерфейсный объект связать с объектом класса, используя приведение типа. Но такой подход все равно требует создания объекта, реализующего методы интерфейса </w:t>
       </w:r>
-      <w:bookmarkStart w:id="64" w:name="keyword75"/>
-      <w:bookmarkEnd w:id="64"/>
+      <w:bookmarkStart w:id="65" w:name="keyword75"/>
+      <w:bookmarkEnd w:id="65"/>
       <w:r>
         <w:rPr>
           <w:rStyle w:val="keyword"/>
@@ -30993,8 +31240,8 @@
         </w:rPr>
         <w:t>. Поскольку класс объявлен наследником интерфейса </w:t>
       </w:r>
-      <w:bookmarkStart w:id="65" w:name="keyword76"/>
-      <w:bookmarkEnd w:id="65"/>
+      <w:bookmarkStart w:id="66" w:name="keyword76"/>
+      <w:bookmarkEnd w:id="66"/>
       <w:r>
         <w:rPr>
           <w:rStyle w:val="keyword"/>
@@ -31299,6 +31546,7 @@
         <w:rPr>
           <w:sz w:val="28"/>
           <w:szCs w:val="28"/>
+          <w:lang w:val="en-US"/>
         </w:rPr>
       </w:pPr>
       <w:r>
@@ -31323,8 +31571,8 @@
         </w:rPr>
         <w:t> потребовалось больше времени и строчек текста, чем на </w:t>
       </w:r>
-      <w:bookmarkStart w:id="66" w:name="keyword77"/>
-      <w:bookmarkEnd w:id="66"/>
+      <w:bookmarkStart w:id="67" w:name="keyword77"/>
+      <w:bookmarkEnd w:id="67"/>
       <w:r>
         <w:rPr>
           <w:rStyle w:val="keyword"/>
@@ -31340,13 +31588,52 @@
           <w:sz w:val="28"/>
           <w:szCs w:val="28"/>
         </w:rPr>
-        <w:t>, состоящее из одной строчки. Но на описание не стоит жалеть усилий! Задача решена, и можно попробовать протестировать работу с объектами класса. Добавим в класс </w:t>
+        <w:t>, состоящее из одной строчки. Но на описание не стоит жалеть усилий! Задача решена, и можно попробовать протестировать работу с объектами класса. Добавим</w:t>
+      </w:r>
+      <w:r>
+        <w:rPr>
+          <w:sz w:val="28"/>
+          <w:szCs w:val="28"/>
+          <w:lang w:val="en-US"/>
+        </w:rPr>
+        <w:t xml:space="preserve"> </w:t>
+      </w:r>
+      <w:r>
+        <w:rPr>
+          <w:sz w:val="28"/>
+          <w:szCs w:val="28"/>
+        </w:rPr>
+        <w:t>в</w:t>
+      </w:r>
+      <w:r>
+        <w:rPr>
+          <w:sz w:val="28"/>
+          <w:szCs w:val="28"/>
+          <w:lang w:val="en-US"/>
+        </w:rPr>
+        <w:t xml:space="preserve"> </w:t>
+      </w:r>
+      <w:r>
+        <w:rPr>
+          <w:sz w:val="28"/>
+          <w:szCs w:val="28"/>
+        </w:rPr>
+        <w:t>класс</w:t>
+      </w:r>
+      <w:r>
+        <w:rPr>
+          <w:sz w:val="28"/>
+          <w:szCs w:val="28"/>
+          <w:lang w:val="en-US"/>
+        </w:rPr>
+        <w:t> </w:t>
       </w:r>
       <w:r>
         <w:rPr>
           <w:rStyle w:val="texample"/>
           <w:sz w:val="28"/>
           <w:szCs w:val="28"/>
+          <w:lang w:val="en-US"/>
         </w:rPr>
         <w:t>Testing</w:t>
       </w:r>
@@ -31354,8 +31641,39 @@
         <w:rPr>
           <w:sz w:val="28"/>
           <w:szCs w:val="28"/>
-        </w:rPr>
-        <w:t> соответствующий метод:</w:t>
+          <w:lang w:val="en-US"/>
+        </w:rPr>
+        <w:t> </w:t>
+      </w:r>
+      <w:r>
+        <w:rPr>
+          <w:sz w:val="28"/>
+          <w:szCs w:val="28"/>
+        </w:rPr>
+        <w:t>соответствующий</w:t>
+      </w:r>
+      <w:r>
+        <w:rPr>
+          <w:sz w:val="28"/>
+          <w:szCs w:val="28"/>
+          <w:lang w:val="en-US"/>
+        </w:rPr>
+        <w:t xml:space="preserve"> </w:t>
+      </w:r>
+      <w:r>
+        <w:rPr>
+          <w:sz w:val="28"/>
+          <w:szCs w:val="28"/>
+        </w:rPr>
+        <w:t>метод</w:t>
+      </w:r>
+      <w:r>
+        <w:rPr>
+          <w:sz w:val="28"/>
+          <w:szCs w:val="28"/>
+          <w:lang w:val="en-US"/>
+        </w:rPr>
+        <w:t>:</w:t>
       </w:r>
     </w:p>
     <w:p>
@@ -31366,6 +31684,7 @@
           <w:rFonts w:ascii="Times New Roman" w:hAnsi="Times New Roman" w:cs="Times New Roman"/>
           <w:sz w:val="28"/>
           <w:szCs w:val="28"/>
+          <w:lang w:val="en-US"/>
         </w:rPr>
       </w:pPr>
       <w:r>
@@ -31373,6 +31692,7 @@
           <w:rFonts w:ascii="Times New Roman" w:hAnsi="Times New Roman" w:cs="Times New Roman"/>
           <w:sz w:val="28"/>
           <w:szCs w:val="28"/>
+          <w:lang w:val="en-US"/>
         </w:rPr>
         <w:t>public void TestEnumeration()</w:t>
       </w:r>
@@ -31385,6 +31705,7 @@
           <w:rFonts w:ascii="Times New Roman" w:hAnsi="Times New Roman" w:cs="Times New Roman"/>
           <w:sz w:val="28"/>
           <w:szCs w:val="28"/>
+          <w:lang w:val="en-US"/>
         </w:rPr>
       </w:pPr>
       <w:r>
@@ -31392,6 +31713,7 @@
           <w:rFonts w:ascii="Times New Roman" w:hAnsi="Times New Roman" w:cs="Times New Roman"/>
           <w:sz w:val="28"/>
           <w:szCs w:val="28"/>
+          <w:lang w:val="en-US"/>
         </w:rPr>
         <w:t xml:space="preserve">  { </w:t>
       </w:r>
@@ -31629,8 +31951,8 @@
           <w:szCs w:val="15"/>
         </w:rPr>
       </w:pPr>
-      <w:bookmarkStart w:id="67" w:name="image.5.8"/>
-      <w:bookmarkEnd w:id="67"/>
+      <w:bookmarkStart w:id="68" w:name="image.5.8"/>
+      <w:bookmarkEnd w:id="68"/>
       <w:r>
         <w:rPr>
           <w:rFonts w:ascii="Tahoma" w:hAnsi="Tahoma" w:cs="Tahoma"/>
@@ -31753,8 +32075,8 @@
         </w:rPr>
         <w:t>. А что, если такого контейнера нет, или таких контейнеров несколько и хотелось бы организовать перечисление по каждому из контейнеров? Для решения подобных задач в язык C#, начиная с версии 2.0, встроен мощный механизм итераторов, существенно облегчающих задачу перечислимости объектов класса и открывающих новые возможности, которые нельзя реализовать только за счет наследования интерфейса </w:t>
       </w:r>
-      <w:bookmarkStart w:id="68" w:name="keyword78"/>
-      <w:bookmarkEnd w:id="68"/>
+      <w:bookmarkStart w:id="69" w:name="keyword78"/>
+      <w:bookmarkEnd w:id="69"/>
       <w:r>
         <w:rPr>
           <w:rStyle w:val="keyword"/>
@@ -31800,8 +32122,8 @@
         </w:rPr>
         <w:t> называется метод класса, возвращающий в качестве результата интерфейсный объект типа </w:t>
       </w:r>
-      <w:bookmarkStart w:id="69" w:name="keyword79"/>
-      <w:bookmarkEnd w:id="69"/>
+      <w:bookmarkStart w:id="70" w:name="keyword79"/>
+      <w:bookmarkEnd w:id="70"/>
       <w:r>
         <w:rPr>
           <w:rStyle w:val="keyword"/>
@@ -31819,8 +32141,8 @@
         </w:rPr>
         <w:t>. В теле итератора должен присутствовать оператор языка </w:t>
       </w:r>
-      <w:bookmarkStart w:id="70" w:name="keyword80"/>
-      <w:bookmarkEnd w:id="70"/>
+      <w:bookmarkStart w:id="71" w:name="keyword80"/>
+      <w:bookmarkEnd w:id="71"/>
       <w:r>
         <w:rPr>
           <w:rStyle w:val="keyword"/>
@@ -31877,8 +32199,8 @@
         </w:rPr>
         <w:t>При выполнении итератора автоматически создается контейнер, в который добавляется объект при каждом выполнении оператора </w:t>
       </w:r>
-      <w:bookmarkStart w:id="71" w:name="keyword81"/>
-      <w:bookmarkEnd w:id="71"/>
+      <w:bookmarkStart w:id="72" w:name="keyword81"/>
+      <w:bookmarkEnd w:id="72"/>
       <w:r>
         <w:rPr>
           <w:rStyle w:val="keyword"/>
@@ -31896,8 +32218,8 @@
         </w:rPr>
         <w:t>. Добавляемый в контейнер элемент определяется выражением оператора </w:t>
       </w:r>
-      <w:bookmarkStart w:id="72" w:name="keyword82"/>
-      <w:bookmarkEnd w:id="72"/>
+      <w:bookmarkStart w:id="73" w:name="keyword82"/>
+      <w:bookmarkEnd w:id="73"/>
       <w:r>
         <w:rPr>
           <w:rStyle w:val="keyword"/>
@@ -31915,8 +32237,8 @@
         </w:rPr>
         <w:t>. Порядок выполнения операторов </w:t>
       </w:r>
-      <w:bookmarkStart w:id="73" w:name="keyword83"/>
-      <w:bookmarkEnd w:id="73"/>
+      <w:bookmarkStart w:id="74" w:name="keyword83"/>
+      <w:bookmarkEnd w:id="74"/>
       <w:r>
         <w:rPr>
           <w:rStyle w:val="keyword"/>
@@ -31934,8 +32256,8 @@
         </w:rPr>
         <w:t> определяет порядок перечислимости элементов контейнера. Оператор </w:t>
       </w:r>
-      <w:bookmarkStart w:id="74" w:name="keyword84"/>
-      <w:bookmarkEnd w:id="74"/>
+      <w:bookmarkStart w:id="75" w:name="keyword84"/>
+      <w:bookmarkEnd w:id="75"/>
       <w:r>
         <w:rPr>
           <w:rStyle w:val="keyword"/>
@@ -32290,8 +32612,8 @@
         </w:rPr>
         <w:t>Оператор </w:t>
       </w:r>
-      <w:bookmarkStart w:id="75" w:name="keyword85"/>
-      <w:bookmarkEnd w:id="75"/>
+      <w:bookmarkStart w:id="76" w:name="keyword85"/>
+      <w:bookmarkEnd w:id="76"/>
       <w:r>
         <w:rPr>
           <w:rStyle w:val="keyword"/>
@@ -32857,8 +33179,8 @@
         </w:rPr>
         <w:t>В цикле оператор </w:t>
       </w:r>
-      <w:bookmarkStart w:id="76" w:name="keyword86"/>
-      <w:bookmarkEnd w:id="76"/>
+      <w:bookmarkStart w:id="77" w:name="keyword86"/>
+      <w:bookmarkEnd w:id="77"/>
       <w:r>
         <w:rPr>
           <w:rStyle w:val="keyword"/>
@@ -33267,8 +33589,8 @@
         </w:rPr>
         <w:t> для доступа к объектам на чтение. В основе предоставляемого механизма доступа лежат методы интерфейса </w:t>
       </w:r>
-      <w:bookmarkStart w:id="77" w:name="keyword87"/>
-      <w:bookmarkEnd w:id="77"/>
+      <w:bookmarkStart w:id="78" w:name="keyword87"/>
+      <w:bookmarkEnd w:id="78"/>
       <w:r>
         <w:rPr>
           <w:rStyle w:val="keyword"/>
@@ -33316,8 +33638,8 @@
         </w:rPr>
         <w:t> создает объект интерфейса </w:t>
       </w:r>
-      <w:bookmarkStart w:id="78" w:name="keyword88"/>
-      <w:bookmarkEnd w:id="78"/>
+      <w:bookmarkStart w:id="79" w:name="keyword88"/>
+      <w:bookmarkEnd w:id="79"/>
       <w:r>
         <w:rPr>
           <w:rStyle w:val="keyword"/>
@@ -33335,8 +33657,8 @@
         </w:rPr>
         <w:t>. Тем не менее в ряде случаев полезно при организации перечислимости объектов класса объявить класс наследником интерфейса </w:t>
       </w:r>
-      <w:bookmarkStart w:id="79" w:name="keyword89"/>
-      <w:bookmarkEnd w:id="79"/>
+      <w:bookmarkStart w:id="80" w:name="keyword89"/>
+      <w:bookmarkEnd w:id="80"/>
       <w:r>
         <w:rPr>
           <w:rStyle w:val="keyword"/>
@@ -33373,8 +33695,8 @@
         </w:rPr>
         <w:t>Реализация в </w:t>
       </w:r>
-      <w:bookmarkStart w:id="80" w:name="keyword90"/>
-      <w:bookmarkEnd w:id="80"/>
+      <w:bookmarkStart w:id="81" w:name="keyword90"/>
+      <w:bookmarkEnd w:id="81"/>
       <w:r>
         <w:rPr>
           <w:rStyle w:val="keyword"/>
@@ -33449,8 +33771,8 @@
         <w:lastRenderedPageBreak/>
         <w:t>Курсор можно передвигать к следующему элементу списка. Можно прочесть значение элемента, на который указывает курсор. Методы интерфейса </w:t>
       </w:r>
-      <w:bookmarkStart w:id="81" w:name="keyword91"/>
-      <w:bookmarkEnd w:id="81"/>
+      <w:bookmarkStart w:id="82" w:name="keyword91"/>
+      <w:bookmarkEnd w:id="82"/>
       <w:r>
         <w:rPr>
           <w:rStyle w:val="keyword"/>
@@ -33468,8 +33790,8 @@
         </w:rPr>
         <w:t> позволяют реализовать такую схему работы с коллекцией объектов. Если методы интерфейса предполагается сделать доступными для клиентов, то они реализуются как </w:t>
       </w:r>
-      <w:bookmarkStart w:id="82" w:name="keyword92"/>
-      <w:bookmarkEnd w:id="82"/>
+      <w:bookmarkStart w:id="83" w:name="keyword92"/>
+      <w:bookmarkEnd w:id="83"/>
       <w:r>
         <w:rPr>
           <w:rStyle w:val="keyword"/>
@@ -33521,8 +33843,8 @@
         </w:rPr>
         <w:t> передвигает курсор к следующему элементу списка, так что после его первого вызова курсор будет указывать на первый элемент списка. После его вызова, когда курсор указывает на </w:t>
       </w:r>
-      <w:bookmarkStart w:id="83" w:name="keyword93"/>
-      <w:bookmarkEnd w:id="83"/>
+      <w:bookmarkStart w:id="84" w:name="keyword93"/>
+      <w:bookmarkEnd w:id="84"/>
       <w:r>
         <w:rPr>
           <w:rStyle w:val="keyword"/>
@@ -33702,8 +34024,8 @@
         </w:rPr>
         <w:t>Приведу теперь пример класса, реализующего интерфейс </w:t>
       </w:r>
-      <w:bookmarkStart w:id="84" w:name="keyword94"/>
-      <w:bookmarkEnd w:id="84"/>
+      <w:bookmarkStart w:id="85" w:name="keyword94"/>
+      <w:bookmarkEnd w:id="85"/>
       <w:r>
         <w:rPr>
           <w:rStyle w:val="keyword"/>
@@ -33751,8 +34073,8 @@
         </w:rPr>
         <w:t> и интерфейса </w:t>
       </w:r>
-      <w:bookmarkStart w:id="85" w:name="keyword95"/>
-      <w:bookmarkEnd w:id="85"/>
+      <w:bookmarkStart w:id="86" w:name="keyword95"/>
+      <w:bookmarkEnd w:id="86"/>
       <w:r>
         <w:rPr>
           <w:rStyle w:val="keyword"/>
@@ -33785,8 +34107,8 @@
         </w:rPr>
         <w:t>, новый класс будет обладать всеми возможностями родительского класса, в том числе перечислимостью объектов. Но как наследник интерфейса </w:t>
       </w:r>
-      <w:bookmarkStart w:id="86" w:name="keyword96"/>
-      <w:bookmarkEnd w:id="86"/>
+      <w:bookmarkStart w:id="87" w:name="keyword96"/>
+      <w:bookmarkEnd w:id="87"/>
       <w:r>
         <w:rPr>
           <w:rStyle w:val="keyword"/>
@@ -35047,8 +35369,8 @@
         </w:rPr>
         <w:t>, необходимое для организации доступа, и три </w:t>
       </w:r>
-      <w:bookmarkStart w:id="87" w:name="keyword97"/>
-      <w:bookmarkEnd w:id="87"/>
+      <w:bookmarkStart w:id="88" w:name="keyword97"/>
+      <w:bookmarkEnd w:id="88"/>
       <w:r>
         <w:rPr>
           <w:rStyle w:val="keyword"/>
@@ -35066,8 +35388,8 @@
         </w:rPr>
         <w:t>, реализующих методы интерфейса </w:t>
       </w:r>
-      <w:bookmarkStart w:id="88" w:name="keyword98"/>
-      <w:bookmarkEnd w:id="88"/>
+      <w:bookmarkStart w:id="89" w:name="keyword98"/>
+      <w:bookmarkEnd w:id="89"/>
       <w:r>
         <w:rPr>
           <w:rStyle w:val="keyword"/>
@@ -35746,6 +36068,7 @@
         <w:rPr>
           <w:sz w:val="28"/>
           <w:szCs w:val="28"/>
+          <w:lang w:val="en-US"/>
         </w:rPr>
       </w:pPr>
       <w:r>
@@ -35759,6 +36082,7 @@
         <w:rPr>
           <w:sz w:val="28"/>
           <w:szCs w:val="28"/>
+          <w:lang w:val="en-US"/>
         </w:rPr>
         <w:t xml:space="preserve"> </w:t>
       </w:r>
@@ -35773,6 +36097,7 @@
         <w:rPr>
           <w:sz w:val="28"/>
           <w:szCs w:val="28"/>
+          <w:lang w:val="en-US"/>
         </w:rPr>
         <w:t xml:space="preserve"> </w:t>
       </w:r>
@@ -35787,6 +36112,7 @@
         <w:rPr>
           <w:sz w:val="28"/>
           <w:szCs w:val="28"/>
+          <w:lang w:val="en-US"/>
         </w:rPr>
         <w:t xml:space="preserve"> </w:t>
       </w:r>
@@ -35801,6 +36127,7 @@
         <w:rPr>
           <w:sz w:val="28"/>
           <w:szCs w:val="28"/>
+          <w:lang w:val="en-US"/>
         </w:rPr>
         <w:t xml:space="preserve"> </w:t>
       </w:r>
@@ -35815,6 +36142,7 @@
         <w:rPr>
           <w:sz w:val="28"/>
           <w:szCs w:val="28"/>
+          <w:lang w:val="en-US"/>
         </w:rPr>
         <w:t xml:space="preserve"> </w:t>
       </w:r>
@@ -35849,6 +36177,7 @@
             <w:color w:val="auto"/>
             <w:sz w:val="28"/>
             <w:szCs w:val="28"/>
+            <w:lang w:val="en-US"/>
           </w:rPr>
           <w:t>.</w:t>
         </w:r>
@@ -36001,8 +36330,8 @@
 </file>
 
 <file path=word/endnotes.xml><?xml version="1.0" encoding="utf-8"?>
-<w:endnotes xmlns:ve="http://schemas.openxmlformats.org/markup-compatibility/2006" xmlns:o="urn:schemas-microsoft-com:office:office" xmlns:r="http://schemas.openxmlformats.org/officeDocument/2006/relationships" xmlns:m="http://schemas.openxmlformats.org/officeDocument/2006/math" xmlns:v="urn:schemas-microsoft-com:vml" xmlns:wp="http://schemas.openxmlformats.org/drawingml/2006/wordprocessingDrawing" xmlns:w10="urn:schemas-microsoft-com:office:word" xmlns:w="http://schemas.openxmlformats.org/wordprocessingml/2006/main" xmlns:wne="http://schemas.microsoft.com/office/word/2006/wordml">
-  <w:endnote w:type="separator" w:id="0">
+<w:endnotes xmlns:wpc="http://schemas.microsoft.com/office/word/2010/wordprocessingCanvas" xmlns:cx="http://schemas.microsoft.com/office/drawing/2014/chartex" xmlns:cx1="http://schemas.microsoft.com/office/drawing/2015/9/8/chartex" xmlns:mc="http://schemas.openxmlformats.org/markup-compatibility/2006" xmlns:o="urn:schemas-microsoft-com:office:office" xmlns:r="http://schemas.openxmlformats.org/officeDocument/2006/relationships" xmlns:m="http://schemas.openxmlformats.org/officeDocument/2006/math" xmlns:v="urn:schemas-microsoft-com:vml" xmlns:wp14="http://schemas.microsoft.com/office/word/2010/wordprocessingDrawing" xmlns:wp="http://schemas.openxmlformats.org/drawingml/2006/wordprocessingDrawing" xmlns:w10="urn:schemas-microsoft-com:office:word" xmlns:w="http://schemas.openxmlformats.org/wordprocessingml/2006/main" xmlns:w14="http://schemas.microsoft.com/office/word/2010/wordml" xmlns:w15="http://schemas.microsoft.com/office/word/2012/wordml" xmlns:w16se="http://schemas.microsoft.com/office/word/2015/wordml/symex" xmlns:wpg="http://schemas.microsoft.com/office/word/2010/wordprocessingGroup" xmlns:wpi="http://schemas.microsoft.com/office/word/2010/wordprocessingInk" xmlns:wne="http://schemas.microsoft.com/office/word/2006/wordml" xmlns:wps="http://schemas.microsoft.com/office/word/2010/wordprocessingShape" mc:Ignorable="w14 w15 w16se wp14">
+  <w:endnote w:type="separator" w:id="-1">
     <w:p>
       <w:pPr>
         <w:spacing w:after="0" w:line="240" w:lineRule="auto"/>
@@ -36012,7 +36341,7 @@
       </w:r>
     </w:p>
   </w:endnote>
-  <w:endnote w:type="continuationSeparator" w:id="1">
+  <w:endnote w:type="continuationSeparator" w:id="0">
     <w:p>
       <w:pPr>
         <w:spacing w:after="0" w:line="240" w:lineRule="auto"/>
@@ -36026,7 +36355,7 @@
 </file>
 
 <file path=word/footer1.xml><?xml version="1.0" encoding="utf-8"?>
-<w:ftr xmlns:ve="http://schemas.openxmlformats.org/markup-compatibility/2006" xmlns:o="urn:schemas-microsoft-com:office:office" xmlns:r="http://schemas.openxmlformats.org/officeDocument/2006/relationships" xmlns:m="http://schemas.openxmlformats.org/officeDocument/2006/math" xmlns:v="urn:schemas-microsoft-com:vml" xmlns:wp="http://schemas.openxmlformats.org/drawingml/2006/wordprocessingDrawing" xmlns:w10="urn:schemas-microsoft-com:office:word" xmlns:w="http://schemas.openxmlformats.org/wordprocessingml/2006/main" xmlns:wne="http://schemas.microsoft.com/office/word/2006/wordml">
+<w:ftr xmlns:wpc="http://schemas.microsoft.com/office/word/2010/wordprocessingCanvas" xmlns:cx="http://schemas.microsoft.com/office/drawing/2014/chartex" xmlns:cx1="http://schemas.microsoft.com/office/drawing/2015/9/8/chartex" xmlns:mc="http://schemas.openxmlformats.org/markup-compatibility/2006" xmlns:o="urn:schemas-microsoft-com:office:office" xmlns:r="http://schemas.openxmlformats.org/officeDocument/2006/relationships" xmlns:m="http://schemas.openxmlformats.org/officeDocument/2006/math" xmlns:v="urn:schemas-microsoft-com:vml" xmlns:wp14="http://schemas.microsoft.com/office/word/2010/wordprocessingDrawing" xmlns:wp="http://schemas.openxmlformats.org/drawingml/2006/wordprocessingDrawing" xmlns:w10="urn:schemas-microsoft-com:office:word" xmlns:w="http://schemas.openxmlformats.org/wordprocessingml/2006/main" xmlns:w14="http://schemas.microsoft.com/office/word/2010/wordml" xmlns:w15="http://schemas.microsoft.com/office/word/2012/wordml" xmlns:w16se="http://schemas.microsoft.com/office/word/2015/wordml/symex" xmlns:wpg="http://schemas.microsoft.com/office/word/2010/wordprocessingGroup" xmlns:wpi="http://schemas.microsoft.com/office/word/2010/wordprocessingInk" xmlns:wne="http://schemas.microsoft.com/office/word/2006/wordml" xmlns:wps="http://schemas.microsoft.com/office/word/2010/wordprocessingShape" mc:Ignorable="w14 w15 w16se wp14">
   <w:sdt>
     <w:sdtPr>
       <w:id w:val="1948355501"/>
@@ -36041,14 +36370,27 @@
           <w:pStyle w:val="a8"/>
           <w:jc w:val="right"/>
         </w:pPr>
-        <w:fldSimple w:instr=" PAGE   \* MERGEFORMAT ">
-          <w:r>
-            <w:rPr>
-              <w:noProof/>
-            </w:rPr>
-            <w:t>45</w:t>
-          </w:r>
-        </w:fldSimple>
+        <w:r>
+          <w:fldChar w:fldCharType="begin"/>
+        </w:r>
+        <w:r>
+          <w:instrText xml:space="preserve"> PAGE   \* MERGEFORMAT </w:instrText>
+        </w:r>
+        <w:r>
+          <w:fldChar w:fldCharType="separate"/>
+        </w:r>
+        <w:r>
+          <w:rPr>
+            <w:noProof/>
+          </w:rPr>
+          <w:t>7</w:t>
+        </w:r>
+        <w:r>
+          <w:rPr>
+            <w:noProof/>
+          </w:rPr>
+          <w:fldChar w:fldCharType="end"/>
+        </w:r>
       </w:p>
     </w:sdtContent>
   </w:sdt>
@@ -36061,8 +36403,8 @@
 </file>
 
 <file path=word/footnotes.xml><?xml version="1.0" encoding="utf-8"?>
-<w:footnotes xmlns:ve="http://schemas.openxmlformats.org/markup-compatibility/2006" xmlns:o="urn:schemas-microsoft-com:office:office" xmlns:r="http://schemas.openxmlformats.org/officeDocument/2006/relationships" xmlns:m="http://schemas.openxmlformats.org/officeDocument/2006/math" xmlns:v="urn:schemas-microsoft-com:vml" xmlns:wp="http://schemas.openxmlformats.org/drawingml/2006/wordprocessingDrawing" xmlns:w10="urn:schemas-microsoft-com:office:word" xmlns:w="http://schemas.openxmlformats.org/wordprocessingml/2006/main" xmlns:wne="http://schemas.microsoft.com/office/word/2006/wordml">
-  <w:footnote w:type="separator" w:id="0">
+<w:footnotes xmlns:wpc="http://schemas.microsoft.com/office/word/2010/wordprocessingCanvas" xmlns:cx="http://schemas.microsoft.com/office/drawing/2014/chartex" xmlns:cx1="http://schemas.microsoft.com/office/drawing/2015/9/8/chartex" xmlns:mc="http://schemas.openxmlformats.org/markup-compatibility/2006" xmlns:o="urn:schemas-microsoft-com:office:office" xmlns:r="http://schemas.openxmlformats.org/officeDocument/2006/relationships" xmlns:m="http://schemas.openxmlformats.org/officeDocument/2006/math" xmlns:v="urn:schemas-microsoft-com:vml" xmlns:wp14="http://schemas.microsoft.com/office/word/2010/wordprocessingDrawing" xmlns:wp="http://schemas.openxmlformats.org/drawingml/2006/wordprocessingDrawing" xmlns:w10="urn:schemas-microsoft-com:office:word" xmlns:w="http://schemas.openxmlformats.org/wordprocessingml/2006/main" xmlns:w14="http://schemas.microsoft.com/office/word/2010/wordml" xmlns:w15="http://schemas.microsoft.com/office/word/2012/wordml" xmlns:w16se="http://schemas.microsoft.com/office/word/2015/wordml/symex" xmlns:wpg="http://schemas.microsoft.com/office/word/2010/wordprocessingGroup" xmlns:wpi="http://schemas.microsoft.com/office/word/2010/wordprocessingInk" xmlns:wne="http://schemas.microsoft.com/office/word/2006/wordml" xmlns:wps="http://schemas.microsoft.com/office/word/2010/wordprocessingShape" mc:Ignorable="w14 w15 w16se wp14">
+  <w:footnote w:type="separator" w:id="-1">
     <w:p>
       <w:pPr>
         <w:spacing w:after="0" w:line="240" w:lineRule="auto"/>
@@ -36072,45 +36414,45 @@
       </w:r>
     </w:p>
   </w:footnote>
-  <w:footnote w:type="continuationSeparator" w:id="1">
+  <w:footnote w:type="continuationSeparator" w:id="0">
     <w:p>
       <w:pPr>
         <w:spacing w:after="0" w:line="240" w:lineRule="auto"/>
       </w:pPr>
       <w:r>
         <w:continuationSeparator/>
+      </w:r>
+    </w:p>
+  </w:footnote>
+  <w:footnote w:id="1">
+    <w:p>
+      <w:pPr>
+        <w:pStyle w:val="ae"/>
+        <w:rPr>
+          <w:lang w:val="ru-RU"/>
+        </w:rPr>
+      </w:pPr>
+      <w:r>
+        <w:rPr>
+          <w:rStyle w:val="ad"/>
+        </w:rPr>
+        <w:footnoteRef/>
+      </w:r>
+      <w:r>
+        <w:rPr>
+          <w:lang w:val="ru-RU"/>
+        </w:rPr>
+        <w:t xml:space="preserve"> Если не предоставить хотя бы один, компилятор генерирует конструктор по умолчанию</w:t>
+      </w:r>
+      <w:r>
+        <w:rPr>
+          <w:lang w:val="ru-RU"/>
+        </w:rPr>
+        <w:t>.</w:t>
       </w:r>
     </w:p>
   </w:footnote>
   <w:footnote w:id="2">
-    <w:p>
-      <w:pPr>
-        <w:pStyle w:val="ae"/>
-        <w:rPr>
-          <w:lang w:val="ru-RU"/>
-        </w:rPr>
-      </w:pPr>
-      <w:r>
-        <w:rPr>
-          <w:rStyle w:val="ad"/>
-        </w:rPr>
-        <w:footnoteRef/>
-      </w:r>
-      <w:r>
-        <w:rPr>
-          <w:lang w:val="ru-RU"/>
-        </w:rPr>
-        <w:t xml:space="preserve"> Если не предоставить хотя бы один, компилятор генерирует конструктор по умолчанию</w:t>
-      </w:r>
-      <w:r>
-        <w:rPr>
-          <w:lang w:val="ru-RU"/>
-        </w:rPr>
-        <w:t>.</w:t>
-      </w:r>
-    </w:p>
-  </w:footnote>
-  <w:footnote w:id="3">
     <w:p>
       <w:pPr>
         <w:pStyle w:val="a2"/>
@@ -36130,8 +36472,8 @@
 </file>
 
 <file path=word/numbering.xml><?xml version="1.0" encoding="utf-8"?>
-<w:numbering xmlns:ve="http://schemas.openxmlformats.org/markup-compatibility/2006" xmlns:o="urn:schemas-microsoft-com:office:office" xmlns:r="http://schemas.openxmlformats.org/officeDocument/2006/relationships" xmlns:m="http://schemas.openxmlformats.org/officeDocument/2006/math" xmlns:v="urn:schemas-microsoft-com:vml" xmlns:wp="http://schemas.openxmlformats.org/drawingml/2006/wordprocessingDrawing" xmlns:w10="urn:schemas-microsoft-com:office:word" xmlns:w="http://schemas.openxmlformats.org/wordprocessingml/2006/main" xmlns:wne="http://schemas.microsoft.com/office/word/2006/wordml">
-  <w:abstractNum w:abstractNumId="0">
+<w:numbering xmlns:wpc="http://schemas.microsoft.com/office/word/2010/wordprocessingCanvas" xmlns:cx="http://schemas.microsoft.com/office/drawing/2014/chartex" xmlns:cx1="http://schemas.microsoft.com/office/drawing/2015/9/8/chartex" xmlns:mc="http://schemas.openxmlformats.org/markup-compatibility/2006" xmlns:o="urn:schemas-microsoft-com:office:office" xmlns:r="http://schemas.openxmlformats.org/officeDocument/2006/relationships" xmlns:m="http://schemas.openxmlformats.org/officeDocument/2006/math" xmlns:v="urn:schemas-microsoft-com:vml" xmlns:wp14="http://schemas.microsoft.com/office/word/2010/wordprocessingDrawing" xmlns:wp="http://schemas.openxmlformats.org/drawingml/2006/wordprocessingDrawing" xmlns:w10="urn:schemas-microsoft-com:office:word" xmlns:w="http://schemas.openxmlformats.org/wordprocessingml/2006/main" xmlns:w14="http://schemas.microsoft.com/office/word/2010/wordml" xmlns:w15="http://schemas.microsoft.com/office/word/2012/wordml" xmlns:w16se="http://schemas.microsoft.com/office/word/2015/wordml/symex" xmlns:wpg="http://schemas.microsoft.com/office/word/2010/wordprocessingGroup" xmlns:wpi="http://schemas.microsoft.com/office/word/2010/wordprocessingInk" xmlns:wne="http://schemas.microsoft.com/office/word/2006/wordml" xmlns:wps="http://schemas.microsoft.com/office/word/2010/wordprocessingShape" mc:Ignorable="w14 w15 w16se wp14">
+  <w:abstractNum w:abstractNumId="0" w15:restartNumberingAfterBreak="0">
     <w:nsid w:val="FFFFFFFB"/>
     <w:multiLevelType w:val="multilevel"/>
     <w:tmpl w:val="7B640D52"/>
@@ -36262,7 +36604,7 @@
       </w:rPr>
     </w:lvl>
   </w:abstractNum>
-  <w:abstractNum w:abstractNumId="1">
+  <w:abstractNum w:abstractNumId="1" w15:restartNumberingAfterBreak="0">
     <w:nsid w:val="210B49F1"/>
     <w:multiLevelType w:val="multilevel"/>
     <w:tmpl w:val="B47815B8"/>
@@ -36411,7 +36753,7 @@
       </w:rPr>
     </w:lvl>
   </w:abstractNum>
-  <w:abstractNum w:abstractNumId="2">
+  <w:abstractNum w:abstractNumId="2" w15:restartNumberingAfterBreak="0">
     <w:nsid w:val="2F9D5C6B"/>
     <w:multiLevelType w:val="multilevel"/>
     <w:tmpl w:val="8AAEC480"/>
@@ -36560,7 +36902,7 @@
       </w:rPr>
     </w:lvl>
   </w:abstractNum>
-  <w:abstractNum w:abstractNumId="3">
+  <w:abstractNum w:abstractNumId="3" w15:restartNumberingAfterBreak="0">
     <w:nsid w:val="3BAE3823"/>
     <w:multiLevelType w:val="multilevel"/>
     <w:tmpl w:val="AF304282"/>
@@ -36709,7 +37051,7 @@
       </w:rPr>
     </w:lvl>
   </w:abstractNum>
-  <w:abstractNum w:abstractNumId="4">
+  <w:abstractNum w:abstractNumId="4" w15:restartNumberingAfterBreak="0">
     <w:nsid w:val="3C5A0EF0"/>
     <w:multiLevelType w:val="hybridMultilevel"/>
     <w:tmpl w:val="3C502EE8"/>
@@ -36850,7 +37192,7 @@
       </w:rPr>
     </w:lvl>
   </w:abstractNum>
-  <w:abstractNum w:abstractNumId="5">
+  <w:abstractNum w:abstractNumId="5" w15:restartNumberingAfterBreak="0">
     <w:nsid w:val="4485687F"/>
     <w:multiLevelType w:val="multilevel"/>
     <w:tmpl w:val="1FF2E2E0"/>
@@ -36999,7 +37341,7 @@
       </w:rPr>
     </w:lvl>
   </w:abstractNum>
-  <w:abstractNum w:abstractNumId="6">
+  <w:abstractNum w:abstractNumId="6" w15:restartNumberingAfterBreak="0">
     <w:nsid w:val="50157466"/>
     <w:multiLevelType w:val="multilevel"/>
     <w:tmpl w:val="04090023"/>
@@ -37139,7 +37481,7 @@
 </file>
 
 <file path=word/styles.xml><?xml version="1.0" encoding="utf-8"?>
-<w:styles xmlns:r="http://schemas.openxmlformats.org/officeDocument/2006/relationships" xmlns:w="http://schemas.openxmlformats.org/wordprocessingml/2006/main">
+<w:styles xmlns:mc="http://schemas.openxmlformats.org/markup-compatibility/2006" xmlns:r="http://schemas.openxmlformats.org/officeDocument/2006/relationships" xmlns:w="http://schemas.openxmlformats.org/wordprocessingml/2006/main" xmlns:w14="http://schemas.microsoft.com/office/word/2010/wordml" xmlns:w15="http://schemas.microsoft.com/office/word/2012/wordml" xmlns:w16se="http://schemas.microsoft.com/office/word/2015/wordml/symex" mc:Ignorable="w14 w15 w16se">
   <w:docDefaults>
     <w:rPrDefault>
       <w:rPr>
@@ -37155,149 +37497,378 @@
       </w:pPr>
     </w:pPrDefault>
   </w:docDefaults>
-  <w:latentStyles w:defLockedState="0" w:defUIPriority="99" w:defSemiHidden="1" w:defUnhideWhenUsed="1" w:defQFormat="0" w:count="267">
-    <w:lsdException w:name="Normal" w:semiHidden="0" w:uiPriority="0" w:unhideWhenUsed="0" w:qFormat="1"/>
-    <w:lsdException w:name="heading 1" w:semiHidden="0" w:uiPriority="0" w:unhideWhenUsed="0" w:qFormat="1"/>
-    <w:lsdException w:name="heading 2" w:uiPriority="0" w:qFormat="1"/>
-    <w:lsdException w:name="heading 3" w:uiPriority="9" w:qFormat="1"/>
-    <w:lsdException w:name="heading 4" w:uiPriority="0" w:qFormat="1"/>
-    <w:lsdException w:name="heading 5" w:uiPriority="0" w:qFormat="1"/>
-    <w:lsdException w:name="heading 6" w:uiPriority="0" w:qFormat="1"/>
-    <w:lsdException w:name="heading 7" w:uiPriority="0" w:qFormat="1"/>
-    <w:lsdException w:name="heading 8" w:uiPriority="0" w:qFormat="1"/>
-    <w:lsdException w:name="heading 9" w:uiPriority="0" w:qFormat="1"/>
-    <w:lsdException w:name="toc 1" w:uiPriority="39"/>
-    <w:lsdException w:name="toc 2" w:uiPriority="39"/>
-    <w:lsdException w:name="toc 3" w:uiPriority="39"/>
-    <w:lsdException w:name="toc 4" w:uiPriority="39"/>
-    <w:lsdException w:name="toc 5" w:uiPriority="39"/>
-    <w:lsdException w:name="toc 6" w:uiPriority="39"/>
-    <w:lsdException w:name="toc 7" w:uiPriority="39"/>
-    <w:lsdException w:name="toc 8" w:uiPriority="39"/>
-    <w:lsdException w:name="toc 9" w:uiPriority="39"/>
-    <w:lsdException w:name="footnote text" w:uiPriority="0"/>
-    <w:lsdException w:name="caption" w:uiPriority="35" w:qFormat="1"/>
-    <w:lsdException w:name="footnote reference" w:uiPriority="0"/>
-    <w:lsdException w:name="List Bullet" w:uiPriority="0" w:qFormat="1"/>
-    <w:lsdException w:name="Title" w:semiHidden="0" w:uiPriority="10" w:unhideWhenUsed="0" w:qFormat="1"/>
-    <w:lsdException w:name="Default Paragraph Font" w:uiPriority="1"/>
-    <w:lsdException w:name="Body Text" w:uiPriority="0" w:qFormat="1"/>
-    <w:lsdException w:name="Subtitle" w:semiHidden="0" w:uiPriority="11" w:unhideWhenUsed="0" w:qFormat="1"/>
-    <w:lsdException w:name="Strong" w:semiHidden="0" w:uiPriority="22" w:unhideWhenUsed="0" w:qFormat="1"/>
-    <w:lsdException w:name="Emphasis" w:semiHidden="0" w:uiPriority="20" w:unhideWhenUsed="0" w:qFormat="1"/>
-    <w:lsdException w:name="Outline List 3" w:uiPriority="0"/>
-    <w:lsdException w:name="Table Grid" w:semiHidden="0" w:uiPriority="59" w:unhideWhenUsed="0"/>
-    <w:lsdException w:name="Placeholder Text" w:unhideWhenUsed="0"/>
-    <w:lsdException w:name="No Spacing" w:semiHidden="0" w:uiPriority="1" w:unhideWhenUsed="0" w:qFormat="1"/>
-    <w:lsdException w:name="Light Shading" w:semiHidden="0" w:uiPriority="60" w:unhideWhenUsed="0"/>
-    <w:lsdException w:name="Light List" w:semiHidden="0" w:uiPriority="61" w:unhideWhenUsed="0"/>
-    <w:lsdException w:name="Light Grid" w:semiHidden="0" w:uiPriority="62" w:unhideWhenUsed="0"/>
-    <w:lsdException w:name="Medium Shading 1" w:semiHidden="0" w:uiPriority="63" w:unhideWhenUsed="0"/>
-    <w:lsdException w:name="Medium Shading 2" w:semiHidden="0" w:uiPriority="64" w:unhideWhenUsed="0"/>
-    <w:lsdException w:name="Medium List 1" w:semiHidden="0" w:uiPriority="65" w:unhideWhenUsed="0"/>
-    <w:lsdException w:name="Medium List 2" w:semiHidden="0" w:uiPriority="66" w:unhideWhenUsed="0"/>
-    <w:lsdException w:name="Medium Grid 1" w:semiHidden="0" w:uiPriority="67" w:unhideWhenUsed="0"/>
-    <w:lsdException w:name="Medium Grid 2" w:semiHidden="0" w:uiPriority="68" w:unhideWhenUsed="0"/>
-    <w:lsdException w:name="Medium Grid 3" w:semiHidden="0" w:uiPriority="69" w:unhideWhenUsed="0"/>
-    <w:lsdException w:name="Dark List" w:semiHidden="0" w:uiPriority="70" w:unhideWhenUsed="0"/>
-    <w:lsdException w:name="Colorful Shading" w:semiHidden="0" w:uiPriority="71" w:unhideWhenUsed="0"/>
-    <w:lsdException w:name="Colorful List" w:semiHidden="0" w:uiPriority="72" w:unhideWhenUsed="0"/>
-    <w:lsdException w:name="Colorful Grid" w:semiHidden="0" w:uiPriority="73" w:unhideWhenUsed="0"/>
-    <w:lsdException w:name="Light Shading Accent 1" w:semiHidden="0" w:uiPriority="60" w:unhideWhenUsed="0"/>
-    <w:lsdException w:name="Light List Accent 1" w:semiHidden="0" w:uiPriority="61" w:unhideWhenUsed="0"/>
-    <w:lsdException w:name="Light Grid Accent 1" w:semiHidden="0" w:uiPriority="62" w:unhideWhenUsed="0"/>
-    <w:lsdException w:name="Medium Shading 1 Accent 1" w:semiHidden="0" w:uiPriority="63" w:unhideWhenUsed="0"/>
-    <w:lsdException w:name="Medium Shading 2 Accent 1" w:semiHidden="0" w:uiPriority="64" w:unhideWhenUsed="0"/>
-    <w:lsdException w:name="Medium List 1 Accent 1" w:semiHidden="0" w:uiPriority="65" w:unhideWhenUsed="0"/>
-    <w:lsdException w:name="Revision" w:unhideWhenUsed="0"/>
-    <w:lsdException w:name="List Paragraph" w:semiHidden="0" w:uiPriority="34" w:unhideWhenUsed="0" w:qFormat="1"/>
-    <w:lsdException w:name="Quote" w:semiHidden="0" w:uiPriority="29" w:unhideWhenUsed="0" w:qFormat="1"/>
-    <w:lsdException w:name="Intense Quote" w:semiHidden="0" w:uiPriority="30" w:unhideWhenUsed="0" w:qFormat="1"/>
-    <w:lsdException w:name="Medium List 2 Accent 1" w:semiHidden="0" w:uiPriority="66" w:unhideWhenUsed="0"/>
-    <w:lsdException w:name="Medium Grid 1 Accent 1" w:semiHidden="0" w:uiPriority="67" w:unhideWhenUsed="0"/>
-    <w:lsdException w:name="Medium Grid 2 Accent 1" w:semiHidden="0" w:uiPriority="68" w:unhideWhenUsed="0"/>
-    <w:lsdException w:name="Medium Grid 3 Accent 1" w:semiHidden="0" w:uiPriority="69" w:unhideWhenUsed="0"/>
-    <w:lsdException w:name="Dark List Accent 1" w:semiHidden="0" w:uiPriority="70" w:unhideWhenUsed="0"/>
-    <w:lsdException w:name="Colorful Shading Accent 1" w:semiHidden="0" w:uiPriority="71" w:unhideWhenUsed="0"/>
-    <w:lsdException w:name="Colorful List Accent 1" w:semiHidden="0" w:uiPriority="72" w:unhideWhenUsed="0"/>
-    <w:lsdException w:name="Colorful Grid Accent 1" w:semiHidden="0" w:uiPriority="73" w:unhideWhenUsed="0"/>
-    <w:lsdException w:name="Light Shading Accent 2" w:semiHidden="0" w:uiPriority="60" w:unhideWhenUsed="0"/>
-    <w:lsdException w:name="Light List Accent 2" w:semiHidden="0" w:uiPriority="61" w:unhideWhenUsed="0"/>
-    <w:lsdException w:name="Light Grid Accent 2" w:semiHidden="0" w:uiPriority="62" w:unhideWhenUsed="0"/>
-    <w:lsdException w:name="Medium Shading 1 Accent 2" w:semiHidden="0" w:uiPriority="63" w:unhideWhenUsed="0"/>
-    <w:lsdException w:name="Medium Shading 2 Accent 2" w:semiHidden="0" w:uiPriority="64" w:unhideWhenUsed="0"/>
-    <w:lsdException w:name="Medium List 1 Accent 2" w:semiHidden="0" w:uiPriority="65" w:unhideWhenUsed="0"/>
-    <w:lsdException w:name="Medium List 2 Accent 2" w:semiHidden="0" w:uiPriority="66" w:unhideWhenUsed="0"/>
-    <w:lsdException w:name="Medium Grid 1 Accent 2" w:semiHidden="0" w:uiPriority="67" w:unhideWhenUsed="0"/>
-    <w:lsdException w:name="Medium Grid 2 Accent 2" w:semiHidden="0" w:uiPriority="68" w:unhideWhenUsed="0"/>
-    <w:lsdException w:name="Medium Grid 3 Accent 2" w:semiHidden="0" w:uiPriority="69" w:unhideWhenUsed="0"/>
-    <w:lsdException w:name="Dark List Accent 2" w:semiHidden="0" w:uiPriority="70" w:unhideWhenUsed="0"/>
-    <w:lsdException w:name="Colorful Shading Accent 2" w:semiHidden="0" w:uiPriority="71" w:unhideWhenUsed="0"/>
-    <w:lsdException w:name="Colorful List Accent 2" w:semiHidden="0" w:uiPriority="72" w:unhideWhenUsed="0"/>
-    <w:lsdException w:name="Colorful Grid Accent 2" w:semiHidden="0" w:uiPriority="73" w:unhideWhenUsed="0"/>
-    <w:lsdException w:name="Light Shading Accent 3" w:semiHidden="0" w:uiPriority="60" w:unhideWhenUsed="0"/>
-    <w:lsdException w:name="Light List Accent 3" w:semiHidden="0" w:uiPriority="61" w:unhideWhenUsed="0"/>
-    <w:lsdException w:name="Light Grid Accent 3" w:semiHidden="0" w:uiPriority="62" w:unhideWhenUsed="0"/>
-    <w:lsdException w:name="Medium Shading 1 Accent 3" w:semiHidden="0" w:uiPriority="63" w:unhideWhenUsed="0"/>
-    <w:lsdException w:name="Medium Shading 2 Accent 3" w:semiHidden="0" w:uiPriority="64" w:unhideWhenUsed="0"/>
-    <w:lsdException w:name="Medium List 1 Accent 3" w:semiHidden="0" w:uiPriority="65" w:unhideWhenUsed="0"/>
-    <w:lsdException w:name="Medium List 2 Accent 3" w:semiHidden="0" w:uiPriority="66" w:unhideWhenUsed="0"/>
-    <w:lsdException w:name="Medium Grid 1 Accent 3" w:semiHidden="0" w:uiPriority="67" w:unhideWhenUsed="0"/>
-    <w:lsdException w:name="Medium Grid 2 Accent 3" w:semiHidden="0" w:uiPriority="68" w:unhideWhenUsed="0"/>
-    <w:lsdException w:name="Medium Grid 3 Accent 3" w:semiHidden="0" w:uiPriority="69" w:unhideWhenUsed="0"/>
-    <w:lsdException w:name="Dark List Accent 3" w:semiHidden="0" w:uiPriority="70" w:unhideWhenUsed="0"/>
-    <w:lsdException w:name="Colorful Shading Accent 3" w:semiHidden="0" w:uiPriority="71" w:unhideWhenUsed="0"/>
-    <w:lsdException w:name="Colorful List Accent 3" w:semiHidden="0" w:uiPriority="72" w:unhideWhenUsed="0"/>
-    <w:lsdException w:name="Colorful Grid Accent 3" w:semiHidden="0" w:uiPriority="73" w:unhideWhenUsed="0"/>
-    <w:lsdException w:name="Light Shading Accent 4" w:semiHidden="0" w:uiPriority="60" w:unhideWhenUsed="0"/>
-    <w:lsdException w:name="Light List Accent 4" w:semiHidden="0" w:uiPriority="61" w:unhideWhenUsed="0"/>
-    <w:lsdException w:name="Light Grid Accent 4" w:semiHidden="0" w:uiPriority="62" w:unhideWhenUsed="0"/>
-    <w:lsdException w:name="Medium Shading 1 Accent 4" w:semiHidden="0" w:uiPriority="63" w:unhideWhenUsed="0"/>
-    <w:lsdException w:name="Medium Shading 2 Accent 4" w:semiHidden="0" w:uiPriority="64" w:unhideWhenUsed="0"/>
-    <w:lsdException w:name="Medium List 1 Accent 4" w:semiHidden="0" w:uiPriority="65" w:unhideWhenUsed="0"/>
-    <w:lsdException w:name="Medium List 2 Accent 4" w:semiHidden="0" w:uiPriority="66" w:unhideWhenUsed="0"/>
-    <w:lsdException w:name="Medium Grid 1 Accent 4" w:semiHidden="0" w:uiPriority="67" w:unhideWhenUsed="0"/>
-    <w:lsdException w:name="Medium Grid 2 Accent 4" w:semiHidden="0" w:uiPriority="68" w:unhideWhenUsed="0"/>
-    <w:lsdException w:name="Medium Grid 3 Accent 4" w:semiHidden="0" w:uiPriority="69" w:unhideWhenUsed="0"/>
-    <w:lsdException w:name="Dark List Accent 4" w:semiHidden="0" w:uiPriority="70" w:unhideWhenUsed="0"/>
-    <w:lsdException w:name="Colorful Shading Accent 4" w:semiHidden="0" w:uiPriority="71" w:unhideWhenUsed="0"/>
-    <w:lsdException w:name="Colorful List Accent 4" w:semiHidden="0" w:uiPriority="72" w:unhideWhenUsed="0"/>
-    <w:lsdException w:name="Colorful Grid Accent 4" w:semiHidden="0" w:uiPriority="73" w:unhideWhenUsed="0"/>
-    <w:lsdException w:name="Light Shading Accent 5" w:semiHidden="0" w:uiPriority="60" w:unhideWhenUsed="0"/>
-    <w:lsdException w:name="Light List Accent 5" w:semiHidden="0" w:uiPriority="61" w:unhideWhenUsed="0"/>
-    <w:lsdException w:name="Light Grid Accent 5" w:semiHidden="0" w:uiPriority="62" w:unhideWhenUsed="0"/>
-    <w:lsdException w:name="Medium Shading 1 Accent 5" w:semiHidden="0" w:uiPriority="63" w:unhideWhenUsed="0"/>
-    <w:lsdException w:name="Medium Shading 2 Accent 5" w:semiHidden="0" w:uiPriority="64" w:unhideWhenUsed="0"/>
-    <w:lsdException w:name="Medium List 1 Accent 5" w:semiHidden="0" w:uiPriority="65" w:unhideWhenUsed="0"/>
-    <w:lsdException w:name="Medium List 2 Accent 5" w:semiHidden="0" w:uiPriority="66" w:unhideWhenUsed="0"/>
-    <w:lsdException w:name="Medium Grid 1 Accent 5" w:semiHidden="0" w:uiPriority="67" w:unhideWhenUsed="0"/>
-    <w:lsdException w:name="Medium Grid 2 Accent 5" w:semiHidden="0" w:uiPriority="68" w:unhideWhenUsed="0"/>
-    <w:lsdException w:name="Medium Grid 3 Accent 5" w:semiHidden="0" w:uiPriority="69" w:unhideWhenUsed="0"/>
-    <w:lsdException w:name="Dark List Accent 5" w:semiHidden="0" w:uiPriority="70" w:unhideWhenUsed="0"/>
-    <w:lsdException w:name="Colorful Shading Accent 5" w:semiHidden="0" w:uiPriority="71" w:unhideWhenUsed="0"/>
-    <w:lsdException w:name="Colorful List Accent 5" w:semiHidden="0" w:uiPriority="72" w:unhideWhenUsed="0"/>
-    <w:lsdException w:name="Colorful Grid Accent 5" w:semiHidden="0" w:uiPriority="73" w:unhideWhenUsed="0"/>
-    <w:lsdException w:name="Light Shading Accent 6" w:semiHidden="0" w:uiPriority="60" w:unhideWhenUsed="0"/>
-    <w:lsdException w:name="Light List Accent 6" w:semiHidden="0" w:uiPriority="61" w:unhideWhenUsed="0"/>
-    <w:lsdException w:name="Light Grid Accent 6" w:semiHidden="0" w:uiPriority="62" w:unhideWhenUsed="0"/>
-    <w:lsdException w:name="Medium Shading 1 Accent 6" w:semiHidden="0" w:uiPriority="63" w:unhideWhenUsed="0"/>
-    <w:lsdException w:name="Medium Shading 2 Accent 6" w:semiHidden="0" w:uiPriority="64" w:unhideWhenUsed="0"/>
-    <w:lsdException w:name="Medium List 1 Accent 6" w:semiHidden="0" w:uiPriority="65" w:unhideWhenUsed="0"/>
-    <w:lsdException w:name="Medium List 2 Accent 6" w:semiHidden="0" w:uiPriority="66" w:unhideWhenUsed="0"/>
-    <w:lsdException w:name="Medium Grid 1 Accent 6" w:semiHidden="0" w:uiPriority="67" w:unhideWhenUsed="0"/>
-    <w:lsdException w:name="Medium Grid 2 Accent 6" w:semiHidden="0" w:uiPriority="68" w:unhideWhenUsed="0"/>
-    <w:lsdException w:name="Medium Grid 3 Accent 6" w:semiHidden="0" w:uiPriority="69" w:unhideWhenUsed="0"/>
-    <w:lsdException w:name="Dark List Accent 6" w:semiHidden="0" w:uiPriority="70" w:unhideWhenUsed="0"/>
-    <w:lsdException w:name="Colorful Shading Accent 6" w:semiHidden="0" w:uiPriority="71" w:unhideWhenUsed="0"/>
-    <w:lsdException w:name="Colorful List Accent 6" w:semiHidden="0" w:uiPriority="72" w:unhideWhenUsed="0"/>
-    <w:lsdException w:name="Colorful Grid Accent 6" w:semiHidden="0" w:uiPriority="73" w:unhideWhenUsed="0"/>
-    <w:lsdException w:name="Subtle Emphasis" w:semiHidden="0" w:uiPriority="19" w:unhideWhenUsed="0" w:qFormat="1"/>
-    <w:lsdException w:name="Intense Emphasis" w:semiHidden="0" w:uiPriority="21" w:unhideWhenUsed="0" w:qFormat="1"/>
-    <w:lsdException w:name="Subtle Reference" w:semiHidden="0" w:uiPriority="31" w:unhideWhenUsed="0" w:qFormat="1"/>
-    <w:lsdException w:name="Intense Reference" w:semiHidden="0" w:uiPriority="32" w:unhideWhenUsed="0" w:qFormat="1"/>
-    <w:lsdException w:name="Book Title" w:semiHidden="0" w:uiPriority="33" w:unhideWhenUsed="0" w:qFormat="1"/>
-    <w:lsdException w:name="Bibliography" w:uiPriority="37"/>
-    <w:lsdException w:name="TOC Heading" w:uiPriority="39" w:qFormat="1"/>
+  <w:latentStyles w:defLockedState="0" w:defUIPriority="99" w:defSemiHidden="0" w:defUnhideWhenUsed="0" w:defQFormat="0" w:count="371">
+    <w:lsdException w:name="Normal" w:uiPriority="0" w:qFormat="1"/>
+    <w:lsdException w:name="heading 1" w:uiPriority="0" w:qFormat="1"/>
+    <w:lsdException w:name="heading 2" w:semiHidden="1" w:uiPriority="0" w:unhideWhenUsed="1" w:qFormat="1"/>
+    <w:lsdException w:name="heading 3" w:semiHidden="1" w:uiPriority="9" w:unhideWhenUsed="1" w:qFormat="1"/>
+    <w:lsdException w:name="heading 4" w:semiHidden="1" w:uiPriority="0" w:unhideWhenUsed="1" w:qFormat="1"/>
+    <w:lsdException w:name="heading 5" w:semiHidden="1" w:uiPriority="0" w:unhideWhenUsed="1" w:qFormat="1"/>
+    <w:lsdException w:name="heading 6" w:semiHidden="1" w:uiPriority="0" w:unhideWhenUsed="1" w:qFormat="1"/>
+    <w:lsdException w:name="heading 7" w:semiHidden="1" w:uiPriority="0" w:unhideWhenUsed="1" w:qFormat="1"/>
+    <w:lsdException w:name="heading 8" w:semiHidden="1" w:uiPriority="0" w:unhideWhenUsed="1" w:qFormat="1"/>
+    <w:lsdException w:name="heading 9" w:semiHidden="1" w:uiPriority="0" w:unhideWhenUsed="1" w:qFormat="1"/>
+    <w:lsdException w:name="index 1" w:semiHidden="1" w:unhideWhenUsed="1"/>
+    <w:lsdException w:name="index 2" w:semiHidden="1" w:unhideWhenUsed="1"/>
+    <w:lsdException w:name="index 3" w:semiHidden="1" w:unhideWhenUsed="1"/>
+    <w:lsdException w:name="index 4" w:semiHidden="1" w:unhideWhenUsed="1"/>
+    <w:lsdException w:name="index 5" w:semiHidden="1" w:unhideWhenUsed="1"/>
+    <w:lsdException w:name="index 6" w:semiHidden="1" w:unhideWhenUsed="1"/>
+    <w:lsdException w:name="index 7" w:semiHidden="1" w:unhideWhenUsed="1"/>
+    <w:lsdException w:name="index 8" w:semiHidden="1" w:unhideWhenUsed="1"/>
+    <w:lsdException w:name="index 9" w:semiHidden="1" w:unhideWhenUsed="1"/>
+    <w:lsdException w:name="toc 1" w:semiHidden="1" w:uiPriority="39" w:unhideWhenUsed="1"/>
+    <w:lsdException w:name="toc 2" w:semiHidden="1" w:uiPriority="39" w:unhideWhenUsed="1"/>
+    <w:lsdException w:name="toc 3" w:semiHidden="1" w:uiPriority="39" w:unhideWhenUsed="1"/>
+    <w:lsdException w:name="toc 4" w:semiHidden="1" w:uiPriority="39" w:unhideWhenUsed="1"/>
+    <w:lsdException w:name="toc 5" w:semiHidden="1" w:uiPriority="39" w:unhideWhenUsed="1"/>
+    <w:lsdException w:name="toc 6" w:semiHidden="1" w:uiPriority="39" w:unhideWhenUsed="1"/>
+    <w:lsdException w:name="toc 7" w:semiHidden="1" w:uiPriority="39" w:unhideWhenUsed="1"/>
+    <w:lsdException w:name="toc 8" w:semiHidden="1" w:uiPriority="39" w:unhideWhenUsed="1"/>
+    <w:lsdException w:name="toc 9" w:semiHidden="1" w:uiPriority="39" w:unhideWhenUsed="1"/>
+    <w:lsdException w:name="Normal Indent" w:semiHidden="1" w:unhideWhenUsed="1"/>
+    <w:lsdException w:name="footnote text" w:semiHidden="1" w:uiPriority="0" w:unhideWhenUsed="1"/>
+    <w:lsdException w:name="annotation text" w:semiHidden="1" w:unhideWhenUsed="1"/>
+    <w:lsdException w:name="header" w:semiHidden="1" w:unhideWhenUsed="1"/>
+    <w:lsdException w:name="footer" w:semiHidden="1" w:unhideWhenUsed="1"/>
+    <w:lsdException w:name="index heading" w:semiHidden="1" w:unhideWhenUsed="1"/>
+    <w:lsdException w:name="caption" w:semiHidden="1" w:uiPriority="35" w:unhideWhenUsed="1" w:qFormat="1"/>
+    <w:lsdException w:name="table of figures" w:semiHidden="1" w:unhideWhenUsed="1"/>
+    <w:lsdException w:name="envelope address" w:semiHidden="1" w:unhideWhenUsed="1"/>
+    <w:lsdException w:name="envelope return" w:semiHidden="1" w:unhideWhenUsed="1"/>
+    <w:lsdException w:name="footnote reference" w:semiHidden="1" w:uiPriority="0" w:unhideWhenUsed="1"/>
+    <w:lsdException w:name="annotation reference" w:semiHidden="1" w:unhideWhenUsed="1"/>
+    <w:lsdException w:name="line number" w:semiHidden="1" w:unhideWhenUsed="1"/>
+    <w:lsdException w:name="page number" w:semiHidden="1" w:unhideWhenUsed="1"/>
+    <w:lsdException w:name="endnote reference" w:semiHidden="1" w:unhideWhenUsed="1"/>
+    <w:lsdException w:name="endnote text" w:semiHidden="1" w:unhideWhenUsed="1"/>
+    <w:lsdException w:name="table of authorities" w:semiHidden="1" w:unhideWhenUsed="1"/>
+    <w:lsdException w:name="macro" w:semiHidden="1" w:unhideWhenUsed="1"/>
+    <w:lsdException w:name="toa heading" w:semiHidden="1" w:unhideWhenUsed="1"/>
+    <w:lsdException w:name="List" w:semiHidden="1" w:unhideWhenUsed="1"/>
+    <w:lsdException w:name="List Bullet" w:semiHidden="1" w:uiPriority="0" w:unhideWhenUsed="1" w:qFormat="1"/>
+    <w:lsdException w:name="List Number" w:semiHidden="1" w:unhideWhenUsed="1"/>
+    <w:lsdException w:name="List 2" w:semiHidden="1" w:unhideWhenUsed="1"/>
+    <w:lsdException w:name="List 3" w:semiHidden="1" w:unhideWhenUsed="1"/>
+    <w:lsdException w:name="List 4" w:semiHidden="1" w:unhideWhenUsed="1"/>
+    <w:lsdException w:name="List 5" w:semiHidden="1" w:unhideWhenUsed="1"/>
+    <w:lsdException w:name="List Bullet 2" w:semiHidden="1" w:unhideWhenUsed="1"/>
+    <w:lsdException w:name="List Bullet 3" w:semiHidden="1" w:unhideWhenUsed="1"/>
+    <w:lsdException w:name="List Bullet 4" w:semiHidden="1" w:unhideWhenUsed="1"/>
+    <w:lsdException w:name="List Bullet 5" w:semiHidden="1" w:unhideWhenUsed="1"/>
+    <w:lsdException w:name="List Number 2" w:semiHidden="1" w:unhideWhenUsed="1"/>
+    <w:lsdException w:name="List Number 3" w:semiHidden="1" w:unhideWhenUsed="1"/>
+    <w:lsdException w:name="List Number 4" w:semiHidden="1" w:unhideWhenUsed="1"/>
+    <w:lsdException w:name="List Number 5" w:semiHidden="1" w:unhideWhenUsed="1"/>
+    <w:lsdException w:name="Title" w:uiPriority="10" w:qFormat="1"/>
+    <w:lsdException w:name="Closing" w:semiHidden="1" w:unhideWhenUsed="1"/>
+    <w:lsdException w:name="Signature" w:semiHidden="1" w:unhideWhenUsed="1"/>
+    <w:lsdException w:name="Default Paragraph Font" w:semiHidden="1" w:uiPriority="1" w:unhideWhenUsed="1"/>
+    <w:lsdException w:name="Body Text" w:semiHidden="1" w:uiPriority="0" w:unhideWhenUsed="1" w:qFormat="1"/>
+    <w:lsdException w:name="Body Text Indent" w:semiHidden="1" w:unhideWhenUsed="1"/>
+    <w:lsdException w:name="List Continue" w:semiHidden="1" w:unhideWhenUsed="1"/>
+    <w:lsdException w:name="List Continue 2" w:semiHidden="1" w:unhideWhenUsed="1"/>
+    <w:lsdException w:name="List Continue 3" w:semiHidden="1" w:unhideWhenUsed="1"/>
+    <w:lsdException w:name="List Continue 4" w:semiHidden="1" w:unhideWhenUsed="1"/>
+    <w:lsdException w:name="List Continue 5" w:semiHidden="1" w:unhideWhenUsed="1"/>
+    <w:lsdException w:name="Message Header" w:semiHidden="1" w:unhideWhenUsed="1"/>
+    <w:lsdException w:name="Subtitle" w:uiPriority="11" w:qFormat="1"/>
+    <w:lsdException w:name="Salutation" w:semiHidden="1" w:unhideWhenUsed="1"/>
+    <w:lsdException w:name="Date" w:semiHidden="1" w:unhideWhenUsed="1"/>
+    <w:lsdException w:name="Body Text First Indent" w:semiHidden="1" w:unhideWhenUsed="1"/>
+    <w:lsdException w:name="Body Text First Indent 2" w:semiHidden="1" w:unhideWhenUsed="1"/>
+    <w:lsdException w:name="Note Heading" w:semiHidden="1" w:unhideWhenUsed="1"/>
+    <w:lsdException w:name="Body Text 2" w:semiHidden="1" w:unhideWhenUsed="1"/>
+    <w:lsdException w:name="Body Text 3" w:semiHidden="1" w:unhideWhenUsed="1"/>
+    <w:lsdException w:name="Body Text Indent 2" w:semiHidden="1" w:unhideWhenUsed="1"/>
+    <w:lsdException w:name="Body Text Indent 3" w:semiHidden="1" w:unhideWhenUsed="1"/>
+    <w:lsdException w:name="Block Text" w:semiHidden="1" w:unhideWhenUsed="1"/>
+    <w:lsdException w:name="Hyperlink" w:semiHidden="1" w:unhideWhenUsed="1"/>
+    <w:lsdException w:name="FollowedHyperlink" w:semiHidden="1" w:unhideWhenUsed="1"/>
+    <w:lsdException w:name="Strong" w:uiPriority="22" w:qFormat="1"/>
+    <w:lsdException w:name="Emphasis" w:uiPriority="20" w:qFormat="1"/>
+    <w:lsdException w:name="Document Map" w:semiHidden="1" w:unhideWhenUsed="1"/>
+    <w:lsdException w:name="Plain Text" w:semiHidden="1" w:unhideWhenUsed="1"/>
+    <w:lsdException w:name="E-mail Signature" w:semiHidden="1" w:unhideWhenUsed="1"/>
+    <w:lsdException w:name="HTML Top of Form" w:semiHidden="1" w:unhideWhenUsed="1"/>
+    <w:lsdException w:name="HTML Bottom of Form" w:semiHidden="1" w:unhideWhenUsed="1"/>
+    <w:lsdException w:name="Normal (Web)" w:semiHidden="1" w:unhideWhenUsed="1"/>
+    <w:lsdException w:name="HTML Acronym" w:semiHidden="1" w:unhideWhenUsed="1"/>
+    <w:lsdException w:name="HTML Address" w:semiHidden="1" w:unhideWhenUsed="1"/>
+    <w:lsdException w:name="HTML Cite" w:semiHidden="1" w:unhideWhenUsed="1"/>
+    <w:lsdException w:name="HTML Code" w:semiHidden="1" w:unhideWhenUsed="1"/>
+    <w:lsdException w:name="HTML Definition" w:semiHidden="1" w:unhideWhenUsed="1"/>
+    <w:lsdException w:name="HTML Keyboard" w:semiHidden="1" w:unhideWhenUsed="1"/>
+    <w:lsdException w:name="HTML Preformatted" w:semiHidden="1" w:unhideWhenUsed="1"/>
+    <w:lsdException w:name="HTML Sample" w:semiHidden="1" w:unhideWhenUsed="1"/>
+    <w:lsdException w:name="HTML Typewriter" w:semiHidden="1" w:unhideWhenUsed="1"/>
+    <w:lsdException w:name="HTML Variable" w:semiHidden="1" w:unhideWhenUsed="1"/>
+    <w:lsdException w:name="Normal Table" w:semiHidden="1" w:unhideWhenUsed="1"/>
+    <w:lsdException w:name="annotation subject" w:semiHidden="1" w:unhideWhenUsed="1"/>
+    <w:lsdException w:name="No List" w:semiHidden="1" w:unhideWhenUsed="1"/>
+    <w:lsdException w:name="Outline List 1" w:semiHidden="1" w:unhideWhenUsed="1"/>
+    <w:lsdException w:name="Outline List 2" w:semiHidden="1" w:unhideWhenUsed="1"/>
+    <w:lsdException w:name="Outline List 3" w:semiHidden="1" w:uiPriority="0" w:unhideWhenUsed="1"/>
+    <w:lsdException w:name="Table Simple 1" w:semiHidden="1" w:unhideWhenUsed="1"/>
+    <w:lsdException w:name="Table Simple 2" w:semiHidden="1" w:unhideWhenUsed="1"/>
+    <w:lsdException w:name="Table Simple 3" w:semiHidden="1" w:unhideWhenUsed="1"/>
+    <w:lsdException w:name="Table Classic 1" w:semiHidden="1" w:unhideWhenUsed="1"/>
+    <w:lsdException w:name="Table Classic 2" w:semiHidden="1" w:unhideWhenUsed="1"/>
+    <w:lsdException w:name="Table Classic 3" w:semiHidden="1" w:unhideWhenUsed="1"/>
+    <w:lsdException w:name="Table Classic 4" w:semiHidden="1" w:unhideWhenUsed="1"/>
+    <w:lsdException w:name="Table Colorful 1" w:semiHidden="1" w:unhideWhenUsed="1"/>
+    <w:lsdException w:name="Table Colorful 2" w:semiHidden="1" w:unhideWhenUsed="1"/>
+    <w:lsdException w:name="Table Colorful 3" w:semiHidden="1" w:unhideWhenUsed="1"/>
+    <w:lsdException w:name="Table Columns 1" w:semiHidden="1" w:unhideWhenUsed="1"/>
+    <w:lsdException w:name="Table Columns 2" w:semiHidden="1" w:unhideWhenUsed="1"/>
+    <w:lsdException w:name="Table Columns 3" w:semiHidden="1" w:unhideWhenUsed="1"/>
+    <w:lsdException w:name="Table Columns 4" w:semiHidden="1" w:unhideWhenUsed="1"/>
+    <w:lsdException w:name="Table Columns 5" w:semiHidden="1" w:unhideWhenUsed="1"/>
+    <w:lsdException w:name="Table Grid 1" w:semiHidden="1" w:unhideWhenUsed="1"/>
+    <w:lsdException w:name="Table Grid 2" w:semiHidden="1" w:unhideWhenUsed="1"/>
+    <w:lsdException w:name="Table Grid 3" w:semiHidden="1" w:unhideWhenUsed="1"/>
+    <w:lsdException w:name="Table Grid 4" w:semiHidden="1" w:unhideWhenUsed="1"/>
+    <w:lsdException w:name="Table Grid 5" w:semiHidden="1" w:unhideWhenUsed="1"/>
+    <w:lsdException w:name="Table Grid 6" w:semiHidden="1" w:unhideWhenUsed="1"/>
+    <w:lsdException w:name="Table Grid 7" w:semiHidden="1" w:unhideWhenUsed="1"/>
+    <w:lsdException w:name="Table Grid 8" w:semiHidden="1" w:unhideWhenUsed="1"/>
+    <w:lsdException w:name="Table List 1" w:semiHidden="1" w:unhideWhenUsed="1"/>
+    <w:lsdException w:name="Table List 2" w:semiHidden="1" w:unhideWhenUsed="1"/>
+    <w:lsdException w:name="Table List 3" w:semiHidden="1" w:unhideWhenUsed="1"/>
+    <w:lsdException w:name="Table List 4" w:semiHidden="1" w:unhideWhenUsed="1"/>
+    <w:lsdException w:name="Table List 5" w:semiHidden="1" w:unhideWhenUsed="1"/>
+    <w:lsdException w:name="Table List 6" w:semiHidden="1" w:unhideWhenUsed="1"/>
+    <w:lsdException w:name="Table List 7" w:semiHidden="1" w:unhideWhenUsed="1"/>
+    <w:lsdException w:name="Table List 8" w:semiHidden="1" w:unhideWhenUsed="1"/>
+    <w:lsdException w:name="Table 3D effects 1" w:semiHidden="1" w:unhideWhenUsed="1"/>
+    <w:lsdException w:name="Table 3D effects 2" w:semiHidden="1" w:unhideWhenUsed="1"/>
+    <w:lsdException w:name="Table 3D effects 3" w:semiHidden="1" w:unhideWhenUsed="1"/>
+    <w:lsdException w:name="Table Contemporary" w:semiHidden="1" w:unhideWhenUsed="1"/>
+    <w:lsdException w:name="Table Elegant" w:semiHidden="1" w:unhideWhenUsed="1"/>
+    <w:lsdException w:name="Table Professional" w:semiHidden="1" w:unhideWhenUsed="1"/>
+    <w:lsdException w:name="Table Subtle 1" w:semiHidden="1" w:unhideWhenUsed="1"/>
+    <w:lsdException w:name="Table Subtle 2" w:semiHidden="1" w:unhideWhenUsed="1"/>
+    <w:lsdException w:name="Table Web 1" w:semiHidden="1" w:unhideWhenUsed="1"/>
+    <w:lsdException w:name="Table Web 2" w:semiHidden="1" w:unhideWhenUsed="1"/>
+    <w:lsdException w:name="Table Web 3" w:semiHidden="1" w:unhideWhenUsed="1"/>
+    <w:lsdException w:name="Balloon Text" w:semiHidden="1" w:unhideWhenUsed="1"/>
+    <w:lsdException w:name="Table Grid" w:uiPriority="59"/>
+    <w:lsdException w:name="Table Theme" w:semiHidden="1" w:unhideWhenUsed="1"/>
+    <w:lsdException w:name="Placeholder Text" w:semiHidden="1"/>
+    <w:lsdException w:name="No Spacing" w:uiPriority="1" w:qFormat="1"/>
+    <w:lsdException w:name="Light Shading" w:uiPriority="60"/>
+    <w:lsdException w:name="Light List" w:uiPriority="61"/>
+    <w:lsdException w:name="Light Grid" w:uiPriority="62"/>
+    <w:lsdException w:name="Medium Shading 1" w:uiPriority="63"/>
+    <w:lsdException w:name="Medium Shading 2" w:uiPriority="64"/>
+    <w:lsdException w:name="Medium List 1" w:uiPriority="65"/>
+    <w:lsdException w:name="Medium List 2" w:uiPriority="66"/>
+    <w:lsdException w:name="Medium Grid 1" w:uiPriority="67"/>
+    <w:lsdException w:name="Medium Grid 2" w:uiPriority="68"/>
+    <w:lsdException w:name="Medium Grid 3" w:uiPriority="69"/>
+    <w:lsdException w:name="Dark List" w:uiPriority="70"/>
+    <w:lsdException w:name="Colorful Shading" w:uiPriority="71"/>
+    <w:lsdException w:name="Colorful List" w:uiPriority="72"/>
+    <w:lsdException w:name="Colorful Grid" w:uiPriority="73"/>
+    <w:lsdException w:name="Light Shading Accent 1" w:uiPriority="60"/>
+    <w:lsdException w:name="Light List Accent 1" w:uiPriority="61"/>
+    <w:lsdException w:name="Light Grid Accent 1" w:uiPriority="62"/>
+    <w:lsdException w:name="Medium Shading 1 Accent 1" w:uiPriority="63"/>
+    <w:lsdException w:name="Medium Shading 2 Accent 1" w:uiPriority="64"/>
+    <w:lsdException w:name="Medium List 1 Accent 1" w:uiPriority="65"/>
+    <w:lsdException w:name="Revision" w:semiHidden="1"/>
+    <w:lsdException w:name="List Paragraph" w:uiPriority="34" w:qFormat="1"/>
+    <w:lsdException w:name="Quote" w:uiPriority="29" w:qFormat="1"/>
+    <w:lsdException w:name="Intense Quote" w:uiPriority="30" w:qFormat="1"/>
+    <w:lsdException w:name="Medium List 2 Accent 1" w:uiPriority="66"/>
+    <w:lsdException w:name="Medium Grid 1 Accent 1" w:uiPriority="67"/>
+    <w:lsdException w:name="Medium Grid 2 Accent 1" w:uiPriority="68"/>
+    <w:lsdException w:name="Medium Grid 3 Accent 1" w:uiPriority="69"/>
+    <w:lsdException w:name="Dark List Accent 1" w:uiPriority="70"/>
+    <w:lsdException w:name="Colorful Shading Accent 1" w:uiPriority="71"/>
+    <w:lsdException w:name="Colorful List Accent 1" w:uiPriority="72"/>
+    <w:lsdException w:name="Colorful Grid Accent 1" w:uiPriority="73"/>
+    <w:lsdException w:name="Light Shading Accent 2" w:uiPriority="60"/>
+    <w:lsdException w:name="Light List Accent 2" w:uiPriority="61"/>
+    <w:lsdException w:name="Light Grid Accent 2" w:uiPriority="62"/>
+    <w:lsdException w:name="Medium Shading 1 Accent 2" w:uiPriority="63"/>
+    <w:lsdException w:name="Medium Shading 2 Accent 2" w:uiPriority="64"/>
+    <w:lsdException w:name="Medium List 1 Accent 2" w:uiPriority="65"/>
+    <w:lsdException w:name="Medium List 2 Accent 2" w:uiPriority="66"/>
+    <w:lsdException w:name="Medium Grid 1 Accent 2" w:uiPriority="67"/>
+    <w:lsdException w:name="Medium Grid 2 Accent 2" w:uiPriority="68"/>
+    <w:lsdException w:name="Medium Grid 3 Accent 2" w:uiPriority="69"/>
+    <w:lsdException w:name="Dark List Accent 2" w:uiPriority="70"/>
+    <w:lsdException w:name="Colorful Shading Accent 2" w:uiPriority="71"/>
+    <w:lsdException w:name="Colorful List Accent 2" w:uiPriority="72"/>
+    <w:lsdException w:name="Colorful Grid Accent 2" w:uiPriority="73"/>
+    <w:lsdException w:name="Light Shading Accent 3" w:uiPriority="60"/>
+    <w:lsdException w:name="Light List Accent 3" w:uiPriority="61"/>
+    <w:lsdException w:name="Light Grid Accent 3" w:uiPriority="62"/>
+    <w:lsdException w:name="Medium Shading 1 Accent 3" w:uiPriority="63"/>
+    <w:lsdException w:name="Medium Shading 2 Accent 3" w:uiPriority="64"/>
+    <w:lsdException w:name="Medium List 1 Accent 3" w:uiPriority="65"/>
+    <w:lsdException w:name="Medium List 2 Accent 3" w:uiPriority="66"/>
+    <w:lsdException w:name="Medium Grid 1 Accent 3" w:uiPriority="67"/>
+    <w:lsdException w:name="Medium Grid 2 Accent 3" w:uiPriority="68"/>
+    <w:lsdException w:name="Medium Grid 3 Accent 3" w:uiPriority="69"/>
+    <w:lsdException w:name="Dark List Accent 3" w:uiPriority="70"/>
+    <w:lsdException w:name="Colorful Shading Accent 3" w:uiPriority="71"/>
+    <w:lsdException w:name="Colorful List Accent 3" w:uiPriority="72"/>
+    <w:lsdException w:name="Colorful Grid Accent 3" w:uiPriority="73"/>
+    <w:lsdException w:name="Light Shading Accent 4" w:uiPriority="60"/>
+    <w:lsdException w:name="Light List Accent 4" w:uiPriority="61"/>
+    <w:lsdException w:name="Light Grid Accent 4" w:uiPriority="62"/>
+    <w:lsdException w:name="Medium Shading 1 Accent 4" w:uiPriority="63"/>
+    <w:lsdException w:name="Medium Shading 2 Accent 4" w:uiPriority="64"/>
+    <w:lsdException w:name="Medium List 1 Accent 4" w:uiPriority="65"/>
+    <w:lsdException w:name="Medium List 2 Accent 4" w:uiPriority="66"/>
+    <w:lsdException w:name="Medium Grid 1 Accent 4" w:uiPriority="67"/>
+    <w:lsdException w:name="Medium Grid 2 Accent 4" w:uiPriority="68"/>
+    <w:lsdException w:name="Medium Grid 3 Accent 4" w:uiPriority="69"/>
+    <w:lsdException w:name="Dark List Accent 4" w:uiPriority="70"/>
+    <w:lsdException w:name="Colorful Shading Accent 4" w:uiPriority="71"/>
+    <w:lsdException w:name="Colorful List Accent 4" w:uiPriority="72"/>
+    <w:lsdException w:name="Colorful Grid Accent 4" w:uiPriority="73"/>
+    <w:lsdException w:name="Light Shading Accent 5" w:uiPriority="60"/>
+    <w:lsdException w:name="Light List Accent 5" w:uiPriority="61"/>
+    <w:lsdException w:name="Light Grid Accent 5" w:uiPriority="62"/>
+    <w:lsdException w:name="Medium Shading 1 Accent 5" w:uiPriority="63"/>
+    <w:lsdException w:name="Medium Shading 2 Accent 5" w:uiPriority="64"/>
+    <w:lsdException w:name="Medium List 1 Accent 5" w:uiPriority="65"/>
+    <w:lsdException w:name="Medium List 2 Accent 5" w:uiPriority="66"/>
+    <w:lsdException w:name="Medium Grid 1 Accent 5" w:uiPriority="67"/>
+    <w:lsdException w:name="Medium Grid 2 Accent 5" w:uiPriority="68"/>
+    <w:lsdException w:name="Medium Grid 3 Accent 5" w:uiPriority="69"/>
+    <w:lsdException w:name="Dark List Accent 5" w:uiPriority="70"/>
+    <w:lsdException w:name="Colorful Shading Accent 5" w:uiPriority="71"/>
+    <w:lsdException w:name="Colorful List Accent 5" w:uiPriority="72"/>
+    <w:lsdException w:name="Colorful Grid Accent 5" w:uiPriority="73"/>
+    <w:lsdException w:name="Light Shading Accent 6" w:uiPriority="60"/>
+    <w:lsdException w:name="Light List Accent 6" w:uiPriority="61"/>
+    <w:lsdException w:name="Light Grid Accent 6" w:uiPriority="62"/>
+    <w:lsdException w:name="Medium Shading 1 Accent 6" w:uiPriority="63"/>
+    <w:lsdException w:name="Medium Shading 2 Accent 6" w:uiPriority="64"/>
+    <w:lsdException w:name="Medium List 1 Accent 6" w:uiPriority="65"/>
+    <w:lsdException w:name="Medium List 2 Accent 6" w:uiPriority="66"/>
+    <w:lsdException w:name="Medium Grid 1 Accent 6" w:uiPriority="67"/>
+    <w:lsdException w:name="Medium Grid 2 Accent 6" w:uiPriority="68"/>
+    <w:lsdException w:name="Medium Grid 3 Accent 6" w:uiPriority="69"/>
+    <w:lsdException w:name="Dark List Accent 6" w:uiPriority="70"/>
+    <w:lsdException w:name="Colorful Shading Accent 6" w:uiPriority="71"/>
+    <w:lsdException w:name="Colorful List Accent 6" w:uiPriority="72"/>
+    <w:lsdException w:name="Colorful Grid Accent 6" w:uiPriority="73"/>
+    <w:lsdException w:name="Subtle Emphasis" w:uiPriority="19" w:qFormat="1"/>
+    <w:lsdException w:name="Intense Emphasis" w:uiPriority="21" w:qFormat="1"/>
+    <w:lsdException w:name="Subtle Reference" w:uiPriority="31" w:qFormat="1"/>
+    <w:lsdException w:name="Intense Reference" w:uiPriority="32" w:qFormat="1"/>
+    <w:lsdException w:name="Book Title" w:uiPriority="33" w:qFormat="1"/>
+    <w:lsdException w:name="Bibliography" w:semiHidden="1" w:uiPriority="37" w:unhideWhenUsed="1"/>
+    <w:lsdException w:name="TOC Heading" w:semiHidden="1" w:uiPriority="39" w:unhideWhenUsed="1" w:qFormat="1"/>
+    <w:lsdException w:name="Plain Table 1" w:uiPriority="41"/>
+    <w:lsdException w:name="Plain Table 2" w:uiPriority="42"/>
+    <w:lsdException w:name="Plain Table 3" w:uiPriority="43"/>
+    <w:lsdException w:name="Plain Table 4" w:uiPriority="44"/>
+    <w:lsdException w:name="Plain Table 5" w:uiPriority="45"/>
+    <w:lsdException w:name="Grid Table Light" w:uiPriority="40"/>
+    <w:lsdException w:name="Grid Table 1 Light" w:uiPriority="46"/>
+    <w:lsdException w:name="Grid Table 2" w:uiPriority="47"/>
+    <w:lsdException w:name="Grid Table 3" w:uiPriority="48"/>
+    <w:lsdException w:name="Grid Table 4" w:uiPriority="49"/>
+    <w:lsdException w:name="Grid Table 5 Dark" w:uiPriority="50"/>
+    <w:lsdException w:name="Grid Table 6 Colorful" w:uiPriority="51"/>
+    <w:lsdException w:name="Grid Table 7 Colorful" w:uiPriority="52"/>
+    <w:lsdException w:name="Grid Table 1 Light Accent 1" w:uiPriority="46"/>
+    <w:lsdException w:name="Grid Table 2 Accent 1" w:uiPriority="47"/>
+    <w:lsdException w:name="Grid Table 3 Accent 1" w:uiPriority="48"/>
+    <w:lsdException w:name="Grid Table 4 Accent 1" w:uiPriority="49"/>
+    <w:lsdException w:name="Grid Table 5 Dark Accent 1" w:uiPriority="50"/>
+    <w:lsdException w:name="Grid Table 6 Colorful Accent 1" w:uiPriority="51"/>
+    <w:lsdException w:name="Grid Table 7 Colorful Accent 1" w:uiPriority="52"/>
+    <w:lsdException w:name="Grid Table 1 Light Accent 2" w:uiPriority="46"/>
+    <w:lsdException w:name="Grid Table 2 Accent 2" w:uiPriority="47"/>
+    <w:lsdException w:name="Grid Table 3 Accent 2" w:uiPriority="48"/>
+    <w:lsdException w:name="Grid Table 4 Accent 2" w:uiPriority="49"/>
+    <w:lsdException w:name="Grid Table 5 Dark Accent 2" w:uiPriority="50"/>
+    <w:lsdException w:name="Grid Table 6 Colorful Accent 2" w:uiPriority="51"/>
+    <w:lsdException w:name="Grid Table 7 Colorful Accent 2" w:uiPriority="52"/>
+    <w:lsdException w:name="Grid Table 1 Light Accent 3" w:uiPriority="46"/>
+    <w:lsdException w:name="Grid Table 2 Accent 3" w:uiPriority="47"/>
+    <w:lsdException w:name="Grid Table 3 Accent 3" w:uiPriority="48"/>
+    <w:lsdException w:name="Grid Table 4 Accent 3" w:uiPriority="49"/>
+    <w:lsdException w:name="Grid Table 5 Dark Accent 3" w:uiPriority="50"/>
+    <w:lsdException w:name="Grid Table 6 Colorful Accent 3" w:uiPriority="51"/>
+    <w:lsdException w:name="Grid Table 7 Colorful Accent 3" w:uiPriority="52"/>
+    <w:lsdException w:name="Grid Table 1 Light Accent 4" w:uiPriority="46"/>
+    <w:lsdException w:name="Grid Table 2 Accent 4" w:uiPriority="47"/>
+    <w:lsdException w:name="Grid Table 3 Accent 4" w:uiPriority="48"/>
+    <w:lsdException w:name="Grid Table 4 Accent 4" w:uiPriority="49"/>
+    <w:lsdException w:name="Grid Table 5 Dark Accent 4" w:uiPriority="50"/>
+    <w:lsdException w:name="Grid Table 6 Colorful Accent 4" w:uiPriority="51"/>
+    <w:lsdException w:name="Grid Table 7 Colorful Accent 4" w:uiPriority="52"/>
+    <w:lsdException w:name="Grid Table 1 Light Accent 5" w:uiPriority="46"/>
+    <w:lsdException w:name="Grid Table 2 Accent 5" w:uiPriority="47"/>
+    <w:lsdException w:name="Grid Table 3 Accent 5" w:uiPriority="48"/>
+    <w:lsdException w:name="Grid Table 4 Accent 5" w:uiPriority="49"/>
+    <w:lsdException w:name="Grid Table 5 Dark Accent 5" w:uiPriority="50"/>
+    <w:lsdException w:name="Grid Table 6 Colorful Accent 5" w:uiPriority="51"/>
+    <w:lsdException w:name="Grid Table 7 Colorful Accent 5" w:uiPriority="52"/>
+    <w:lsdException w:name="Grid Table 1 Light Accent 6" w:uiPriority="46"/>
+    <w:lsdException w:name="Grid Table 2 Accent 6" w:uiPriority="47"/>
+    <w:lsdException w:name="Grid Table 3 Accent 6" w:uiPriority="48"/>
+    <w:lsdException w:name="Grid Table 4 Accent 6" w:uiPriority="49"/>
+    <w:lsdException w:name="Grid Table 5 Dark Accent 6" w:uiPriority="50"/>
+    <w:lsdException w:name="Grid Table 6 Colorful Accent 6" w:uiPriority="51"/>
+    <w:lsdException w:name="Grid Table 7 Colorful Accent 6" w:uiPriority="52"/>
+    <w:lsdException w:name="List Table 1 Light" w:uiPriority="46"/>
+    <w:lsdException w:name="List Table 2" w:uiPriority="47"/>
+    <w:lsdException w:name="List Table 3" w:uiPriority="48"/>
+    <w:lsdException w:name="List Table 4" w:uiPriority="49"/>
+    <w:lsdException w:name="List Table 5 Dark" w:uiPriority="50"/>
+    <w:lsdException w:name="List Table 6 Colorful" w:uiPriority="51"/>
+    <w:lsdException w:name="List Table 7 Colorful" w:uiPriority="52"/>
+    <w:lsdException w:name="List Table 1 Light Accent 1" w:uiPriority="46"/>
+    <w:lsdException w:name="List Table 2 Accent 1" w:uiPriority="47"/>
+    <w:lsdException w:name="List Table 3 Accent 1" w:uiPriority="48"/>
+    <w:lsdException w:name="List Table 4 Accent 1" w:uiPriority="49"/>
+    <w:lsdException w:name="List Table 5 Dark Accent 1" w:uiPriority="50"/>
+    <w:lsdException w:name="List Table 6 Colorful Accent 1" w:uiPriority="51"/>
+    <w:lsdException w:name="List Table 7 Colorful Accent 1" w:uiPriority="52"/>
+    <w:lsdException w:name="List Table 1 Light Accent 2" w:uiPriority="46"/>
+    <w:lsdException w:name="List Table 2 Accent 2" w:uiPriority="47"/>
+    <w:lsdException w:name="List Table 3 Accent 2" w:uiPriority="48"/>
+    <w:lsdException w:name="List Table 4 Accent 2" w:uiPriority="49"/>
+    <w:lsdException w:name="List Table 5 Dark Accent 2" w:uiPriority="50"/>
+    <w:lsdException w:name="List Table 6 Colorful Accent 2" w:uiPriority="51"/>
+    <w:lsdException w:name="List Table 7 Colorful Accent 2" w:uiPriority="52"/>
+    <w:lsdException w:name="List Table 1 Light Accent 3" w:uiPriority="46"/>
+    <w:lsdException w:name="List Table 2 Accent 3" w:uiPriority="47"/>
+    <w:lsdException w:name="List Table 3 Accent 3" w:uiPriority="48"/>
+    <w:lsdException w:name="List Table 4 Accent 3" w:uiPriority="49"/>
+    <w:lsdException w:name="List Table 5 Dark Accent 3" w:uiPriority="50"/>
+    <w:lsdException w:name="List Table 6 Colorful Accent 3" w:uiPriority="51"/>
+    <w:lsdException w:name="List Table 7 Colorful Accent 3" w:uiPriority="52"/>
+    <w:lsdException w:name="List Table 1 Light Accent 4" w:uiPriority="46"/>
+    <w:lsdException w:name="List Table 2 Accent 4" w:uiPriority="47"/>
+    <w:lsdException w:name="List Table 3 Accent 4" w:uiPriority="48"/>
+    <w:lsdException w:name="List Table 4 Accent 4" w:uiPriority="49"/>
+    <w:lsdException w:name="List Table 5 Dark Accent 4" w:uiPriority="50"/>
+    <w:lsdException w:name="List Table 6 Colorful Accent 4" w:uiPriority="51"/>
+    <w:lsdException w:name="List Table 7 Colorful Accent 4" w:uiPriority="52"/>
+    <w:lsdException w:name="List Table 1 Light Accent 5" w:uiPriority="46"/>
+    <w:lsdException w:name="List Table 2 Accent 5" w:uiPriority="47"/>
+    <w:lsdException w:name="List Table 3 Accent 5" w:uiPriority="48"/>
+    <w:lsdException w:name="List Table 4 Accent 5" w:uiPriority="49"/>
+    <w:lsdException w:name="List Table 5 Dark Accent 5" w:uiPriority="50"/>
+    <w:lsdException w:name="List Table 6 Colorful Accent 5" w:uiPriority="51"/>
+    <w:lsdException w:name="List Table 7 Colorful Accent 5" w:uiPriority="52"/>
+    <w:lsdException w:name="List Table 1 Light Accent 6" w:uiPriority="46"/>
+    <w:lsdException w:name="List Table 2 Accent 6" w:uiPriority="47"/>
+    <w:lsdException w:name="List Table 3 Accent 6" w:uiPriority="48"/>
+    <w:lsdException w:name="List Table 4 Accent 6" w:uiPriority="49"/>
+    <w:lsdException w:name="List Table 5 Dark Accent 6" w:uiPriority="50"/>
+    <w:lsdException w:name="List Table 6 Colorful Accent 6" w:uiPriority="51"/>
+    <w:lsdException w:name="List Table 7 Colorful Accent 6" w:uiPriority="52"/>
   </w:latentStyles>
   <w:style w:type="paragraph" w:default="1" w:styleId="a1">
     <w:name w:val="Normal"/>
@@ -37547,7 +38118,6 @@
     <w:uiPriority w:val="99"/>
     <w:semiHidden/>
     <w:unhideWhenUsed/>
-    <w:qFormat/>
     <w:tblPr>
       <w:tblInd w:w="0" w:type="dxa"/>
       <w:tblCellMar>
@@ -38392,7 +38962,7 @@
 </file>
 
 <file path=customXml/itemProps1.xml><?xml version="1.0" encoding="utf-8"?>
-<ds:datastoreItem xmlns:ds="http://schemas.openxmlformats.org/officeDocument/2006/customXml" ds:itemID="{8EA424A9-09B6-4C0F-9B10-959464AFF0AE}">
+<ds:datastoreItem xmlns:ds="http://schemas.openxmlformats.org/officeDocument/2006/customXml" ds:itemID="{7C47630B-B582-4459-9632-34D1351E891B}">
   <ds:schemaRefs>
     <ds:schemaRef ds:uri="http://schemas.openxmlformats.org/officeDocument/2006/bibliography"/>
   </ds:schemaRefs>

</xml_diff>